<commit_message>
valdacion eliminar y editar en main
</commit_message>
<xml_diff>
--- a/ManualDeUsuario.docx
+++ b/ManualDeUsuario.docx
@@ -150,6 +150,203 @@
     </w:p>
     <w:p>
       <w:pPr>
+        <w:rPr>
+          <w:noProof/>
+        </w:rPr>
+      </w:pPr>
+      <w:r>
+        <w:rPr>
+          <w:rFonts w:ascii="Ananda Black" w:hAnsi="Ananda Black"/>
+          <w:color w:val="3B3838" w:themeColor="background2" w:themeShade="40"/>
+          <w:sz w:val="64"/>
+          <w:szCs w:val="64"/>
+        </w:rPr>
+        <w:lastRenderedPageBreak/>
+        <w:fldChar w:fldCharType="begin"/>
+      </w:r>
+      <w:r>
+        <w:rPr>
+          <w:rFonts w:ascii="Ananda Black" w:hAnsi="Ananda Black"/>
+          <w:color w:val="3B3838" w:themeColor="background2" w:themeShade="40"/>
+          <w:sz w:val="64"/>
+          <w:szCs w:val="64"/>
+        </w:rPr>
+        <w:instrText xml:space="preserve"> TOC \h \z \c "Ilustración" </w:instrText>
+      </w:r>
+      <w:r>
+        <w:rPr>
+          <w:rFonts w:ascii="Ananda Black" w:hAnsi="Ananda Black"/>
+          <w:color w:val="3B3838" w:themeColor="background2" w:themeShade="40"/>
+          <w:sz w:val="64"/>
+          <w:szCs w:val="64"/>
+        </w:rPr>
+        <w:fldChar w:fldCharType="separate"/>
+      </w:r>
+    </w:p>
+    <w:p>
+      <w:pPr>
+        <w:pStyle w:val="Tabladeilustraciones"/>
+        <w:tabs>
+          <w:tab w:val="right" w:leader="dot" w:pos="9111"/>
+        </w:tabs>
+        <w:rPr>
+          <w:rFonts w:eastAsiaTheme="minorEastAsia" w:cstheme="minorBidi"/>
+          <w:smallCaps w:val="0"/>
+          <w:noProof/>
+          <w:sz w:val="22"/>
+          <w:szCs w:val="22"/>
+          <w:lang w:eastAsia="es-MX"/>
+        </w:rPr>
+      </w:pPr>
+      <w:hyperlink w:anchor="_Toc510099770" w:history="1">
+        <w:r>
+          <w:rPr>
+            <w:rStyle w:val="Hipervnculo"/>
+            <w:noProof/>
+          </w:rPr>
+          <w:t>Ilustración 1 Principal</w:t>
+        </w:r>
+        <w:r>
+          <w:rPr>
+            <w:noProof/>
+            <w:webHidden/>
+          </w:rPr>
+          <w:tab/>
+        </w:r>
+        <w:r>
+          <w:rPr>
+            <w:noProof/>
+            <w:webHidden/>
+          </w:rPr>
+          <w:fldChar w:fldCharType="begin"/>
+        </w:r>
+        <w:r>
+          <w:rPr>
+            <w:noProof/>
+            <w:webHidden/>
+          </w:rPr>
+          <w:instrText xml:space="preserve"> PAGEREF _Toc510099770 \h </w:instrText>
+        </w:r>
+        <w:r>
+          <w:rPr>
+            <w:noProof/>
+            <w:webHidden/>
+          </w:rPr>
+        </w:r>
+        <w:r>
+          <w:rPr>
+            <w:noProof/>
+            <w:webHidden/>
+          </w:rPr>
+          <w:fldChar w:fldCharType="separate"/>
+        </w:r>
+        <w:r>
+          <w:rPr>
+            <w:noProof/>
+            <w:webHidden/>
+          </w:rPr>
+          <w:t>3</w:t>
+        </w:r>
+        <w:r>
+          <w:rPr>
+            <w:noProof/>
+            <w:webHidden/>
+          </w:rPr>
+          <w:fldChar w:fldCharType="end"/>
+        </w:r>
+      </w:hyperlink>
+    </w:p>
+    <w:p>
+      <w:pPr>
+        <w:rPr>
+          <w:rFonts w:ascii="Ananda Black" w:hAnsi="Ananda Black"/>
+          <w:color w:val="3B3838" w:themeColor="background2" w:themeShade="40"/>
+          <w:sz w:val="64"/>
+          <w:szCs w:val="64"/>
+        </w:rPr>
+      </w:pPr>
+      <w:r>
+        <w:rPr>
+          <w:rFonts w:ascii="Ananda Black" w:hAnsi="Ananda Black"/>
+          <w:color w:val="3B3838" w:themeColor="background2" w:themeShade="40"/>
+          <w:sz w:val="64"/>
+          <w:szCs w:val="64"/>
+        </w:rPr>
+        <w:fldChar w:fldCharType="end"/>
+      </w:r>
+    </w:p>
+    <w:p>
+      <w:pPr>
+        <w:rPr>
+          <w:rFonts w:ascii="Ananda Black" w:hAnsi="Ananda Black"/>
+          <w:color w:val="3B3838" w:themeColor="background2" w:themeShade="40"/>
+          <w:sz w:val="64"/>
+          <w:szCs w:val="64"/>
+        </w:rPr>
+      </w:pPr>
+    </w:p>
+    <w:p>
+      <w:pPr>
+        <w:rPr>
+          <w:rFonts w:ascii="Ananda Black" w:hAnsi="Ananda Black"/>
+          <w:color w:val="3B3838" w:themeColor="background2" w:themeShade="40"/>
+          <w:sz w:val="64"/>
+          <w:szCs w:val="64"/>
+        </w:rPr>
+      </w:pPr>
+    </w:p>
+    <w:p>
+      <w:pPr>
+        <w:rPr>
+          <w:rFonts w:ascii="Ananda Black" w:hAnsi="Ananda Black"/>
+          <w:color w:val="3B3838" w:themeColor="background2" w:themeShade="40"/>
+          <w:sz w:val="64"/>
+          <w:szCs w:val="64"/>
+        </w:rPr>
+      </w:pPr>
+    </w:p>
+    <w:p>
+      <w:pPr>
+        <w:rPr>
+          <w:rFonts w:ascii="Ananda Black" w:hAnsi="Ananda Black"/>
+          <w:color w:val="3B3838" w:themeColor="background2" w:themeShade="40"/>
+          <w:sz w:val="64"/>
+          <w:szCs w:val="64"/>
+        </w:rPr>
+      </w:pPr>
+    </w:p>
+    <w:p>
+      <w:pPr>
+        <w:rPr>
+          <w:rFonts w:ascii="Ananda Black" w:hAnsi="Ananda Black"/>
+          <w:color w:val="3B3838" w:themeColor="background2" w:themeShade="40"/>
+          <w:sz w:val="64"/>
+          <w:szCs w:val="64"/>
+        </w:rPr>
+      </w:pPr>
+    </w:p>
+    <w:p>
+      <w:pPr>
+        <w:rPr>
+          <w:rFonts w:ascii="Ananda Black" w:hAnsi="Ananda Black"/>
+          <w:color w:val="3B3838" w:themeColor="background2" w:themeShade="40"/>
+          <w:sz w:val="64"/>
+          <w:szCs w:val="64"/>
+        </w:rPr>
+      </w:pPr>
+    </w:p>
+    <w:p>
+      <w:pPr>
+        <w:rPr>
+          <w:rFonts w:ascii="Ananda Black" w:hAnsi="Ananda Black"/>
+          <w:color w:val="3B3838" w:themeColor="background2" w:themeShade="40"/>
+          <w:sz w:val="64"/>
+          <w:szCs w:val="64"/>
+        </w:rPr>
+      </w:pPr>
+    </w:p>
+    <w:p>
+      <w:pPr>
         <w:spacing w:line="360" w:lineRule="auto"/>
         <w:jc w:val="both"/>
         <w:rPr>
@@ -170,10 +367,11 @@
         <w:rPr>
           <w:noProof/>
         </w:rPr>
+        <w:lastRenderedPageBreak/>
         <mc:AlternateContent>
           <mc:Choice Requires="wps">
             <w:drawing>
-              <wp:anchor distT="45720" distB="45720" distL="114300" distR="114300" simplePos="0" relativeHeight="251659264" behindDoc="0" locked="0" layoutInCell="1" allowOverlap="1" wp14:anchorId="6741C1C9" wp14:editId="60B42D62">
+              <wp:anchor distT="45720" distB="45720" distL="114300" distR="114300" simplePos="0" relativeHeight="251659264" behindDoc="0" locked="0" layoutInCell="1" allowOverlap="1" wp14:anchorId="1A4875D9" wp14:editId="68DDD268">
                 <wp:simplePos x="0" y="0"/>
                 <wp:positionH relativeFrom="column">
                   <wp:posOffset>181610</wp:posOffset>
@@ -246,7 +444,7 @@
           </mc:Choice>
           <mc:Fallback>
             <w:pict>
-              <v:shapetype w14:anchorId="6741C1C9" id="_x0000_t202" coordsize="21600,21600" o:spt="202" path="m,l,21600r21600,l21600,xe">
+              <v:shapetype w14:anchorId="1A4875D9" id="_x0000_t202" coordsize="21600,21600" o:spt="202" path="m,l,21600r21600,l21600,xe">
                 <v:stroke joinstyle="miter"/>
                 <v:path gradientshapeok="t" o:connecttype="rect"/>
               </v:shapetype>
@@ -282,7 +480,7 @@
         <mc:AlternateContent>
           <mc:Choice Requires="wps">
             <w:drawing>
-              <wp:anchor distT="45720" distB="45720" distL="114300" distR="114300" simplePos="0" relativeHeight="251669504" behindDoc="0" locked="0" layoutInCell="1" allowOverlap="1" wp14:anchorId="427D1192" wp14:editId="5317D54C">
+              <wp:anchor distT="45720" distB="45720" distL="114300" distR="114300" simplePos="0" relativeHeight="251669504" behindDoc="0" locked="0" layoutInCell="1" allowOverlap="1" wp14:anchorId="20DDD20D" wp14:editId="78CFF045">
                 <wp:simplePos x="0" y="0"/>
                 <wp:positionH relativeFrom="column">
                   <wp:posOffset>265430</wp:posOffset>
@@ -355,7 +553,7 @@
           </mc:Choice>
           <mc:Fallback>
             <w:pict>
-              <v:shape w14:anchorId="427D1192" id="_x0000_s1027" type="#_x0000_t202" style="position:absolute;left:0;text-align:left;margin-left:20.9pt;margin-top:234.6pt;width:23.4pt;height:23.4pt;z-index:251669504;visibility:visible;mso-wrap-style:square;mso-width-percent:0;mso-height-percent:0;mso-wrap-distance-left:9pt;mso-wrap-distance-top:3.6pt;mso-wrap-distance-right:9pt;mso-wrap-distance-bottom:3.6pt;mso-position-horizontal:absolute;mso-position-horizontal-relative:text;mso-position-vertical:absolute;mso-position-vertical-relative:text;mso-width-percent:0;mso-height-percent:0;mso-width-relative:margin;mso-height-relative:margin;v-text-anchor:top" o:gfxdata="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" filled="f" stroked="f">
+              <v:shape w14:anchorId="20DDD20D" id="_x0000_s1027" type="#_x0000_t202" style="position:absolute;left:0;text-align:left;margin-left:20.9pt;margin-top:234.6pt;width:23.4pt;height:23.4pt;z-index:251669504;visibility:visible;mso-wrap-style:square;mso-width-percent:0;mso-height-percent:0;mso-wrap-distance-left:9pt;mso-wrap-distance-top:3.6pt;mso-wrap-distance-right:9pt;mso-wrap-distance-bottom:3.6pt;mso-position-horizontal:absolute;mso-position-horizontal-relative:text;mso-position-vertical:absolute;mso-position-vertical-relative:text;mso-width-percent:0;mso-height-percent:0;mso-width-relative:margin;mso-height-relative:margin;v-text-anchor:top" o:gfxdata="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" filled="f" stroked="f">
                 <v:textbox>
                   <w:txbxContent>
                     <w:p>
@@ -387,7 +585,7 @@
         <mc:AlternateContent>
           <mc:Choice Requires="wps">
             <w:drawing>
-              <wp:anchor distT="45720" distB="45720" distL="114300" distR="114300" simplePos="0" relativeHeight="251671552" behindDoc="0" locked="0" layoutInCell="1" allowOverlap="1" wp14:anchorId="545E947B" wp14:editId="4B7324A6">
+              <wp:anchor distT="45720" distB="45720" distL="114300" distR="114300" simplePos="0" relativeHeight="251671552" behindDoc="0" locked="0" layoutInCell="1" allowOverlap="1" wp14:anchorId="5C418612" wp14:editId="58C135E2">
                 <wp:simplePos x="0" y="0"/>
                 <wp:positionH relativeFrom="column">
                   <wp:posOffset>661670</wp:posOffset>
@@ -460,7 +658,7 @@
           </mc:Choice>
           <mc:Fallback>
             <w:pict>
-              <v:shape w14:anchorId="545E947B" id="_x0000_s1028" type="#_x0000_t202" style="position:absolute;left:0;text-align:left;margin-left:52.1pt;margin-top:235.8pt;width:23.4pt;height:22.8pt;z-index:251671552;visibility:visible;mso-wrap-style:square;mso-width-percent:0;mso-height-percent:0;mso-wrap-distance-left:9pt;mso-wrap-distance-top:3.6pt;mso-wrap-distance-right:9pt;mso-wrap-distance-bottom:3.6pt;mso-position-horizontal:absolute;mso-position-horizontal-relative:text;mso-position-vertical:absolute;mso-position-vertical-relative:text;mso-width-percent:0;mso-height-percent:0;mso-width-relative:margin;mso-height-relative:margin;v-text-anchor:top" o:gfxdata="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" filled="f" stroked="f">
+              <v:shape w14:anchorId="5C418612" id="_x0000_s1028" type="#_x0000_t202" style="position:absolute;left:0;text-align:left;margin-left:52.1pt;margin-top:235.8pt;width:23.4pt;height:22.8pt;z-index:251671552;visibility:visible;mso-wrap-style:square;mso-width-percent:0;mso-height-percent:0;mso-wrap-distance-left:9pt;mso-wrap-distance-top:3.6pt;mso-wrap-distance-right:9pt;mso-wrap-distance-bottom:3.6pt;mso-position-horizontal:absolute;mso-position-horizontal-relative:text;mso-position-vertical:absolute;mso-position-vertical-relative:text;mso-width-percent:0;mso-height-percent:0;mso-width-relative:margin;mso-height-relative:margin;v-text-anchor:top" o:gfxdata="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" filled="f" stroked="f">
                 <v:textbox>
                   <w:txbxContent>
                     <w:p>
@@ -492,7 +690,7 @@
         <mc:AlternateContent>
           <mc:Choice Requires="wps">
             <w:drawing>
-              <wp:anchor distT="45720" distB="45720" distL="114300" distR="114300" simplePos="0" relativeHeight="251673600" behindDoc="0" locked="0" layoutInCell="1" allowOverlap="1" wp14:anchorId="1B51D8B6" wp14:editId="2DF380E1">
+              <wp:anchor distT="45720" distB="45720" distL="114300" distR="114300" simplePos="0" relativeHeight="251673600" behindDoc="0" locked="0" layoutInCell="1" allowOverlap="1" wp14:anchorId="073CF4AC" wp14:editId="48832E98">
                 <wp:simplePos x="0" y="0"/>
                 <wp:positionH relativeFrom="column">
                   <wp:posOffset>1842770</wp:posOffset>
@@ -565,7 +763,7 @@
           </mc:Choice>
           <mc:Fallback>
             <w:pict>
-              <v:shape w14:anchorId="1B51D8B6" id="_x0000_s1029" type="#_x0000_t202" style="position:absolute;left:0;text-align:left;margin-left:145.1pt;margin-top:234.6pt;width:23.4pt;height:23.4pt;z-index:251673600;visibility:visible;mso-wrap-style:square;mso-width-percent:0;mso-height-percent:0;mso-wrap-distance-left:9pt;mso-wrap-distance-top:3.6pt;mso-wrap-distance-right:9pt;mso-wrap-distance-bottom:3.6pt;mso-position-horizontal:absolute;mso-position-horizontal-relative:text;mso-position-vertical:absolute;mso-position-vertical-relative:text;mso-width-percent:0;mso-height-percent:0;mso-width-relative:margin;mso-height-relative:margin;v-text-anchor:top" o:gfxdata="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" filled="f" stroked="f">
+              <v:shape w14:anchorId="073CF4AC" id="_x0000_s1029" type="#_x0000_t202" style="position:absolute;left:0;text-align:left;margin-left:145.1pt;margin-top:234.6pt;width:23.4pt;height:23.4pt;z-index:251673600;visibility:visible;mso-wrap-style:square;mso-width-percent:0;mso-height-percent:0;mso-wrap-distance-left:9pt;mso-wrap-distance-top:3.6pt;mso-wrap-distance-right:9pt;mso-wrap-distance-bottom:3.6pt;mso-position-horizontal:absolute;mso-position-horizontal-relative:text;mso-position-vertical:absolute;mso-position-vertical-relative:text;mso-width-percent:0;mso-height-percent:0;mso-width-relative:margin;mso-height-relative:margin;v-text-anchor:top" o:gfxdata="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" filled="f" stroked="f">
                 <v:textbox>
                   <w:txbxContent>
                     <w:p>
@@ -597,7 +795,7 @@
         <mc:AlternateContent>
           <mc:Choice Requires="wps">
             <w:drawing>
-              <wp:anchor distT="45720" distB="45720" distL="114300" distR="114300" simplePos="0" relativeHeight="251667456" behindDoc="0" locked="0" layoutInCell="1" allowOverlap="1" wp14:anchorId="71A40B81" wp14:editId="3D5A56EA">
+              <wp:anchor distT="45720" distB="45720" distL="114300" distR="114300" simplePos="0" relativeHeight="251667456" behindDoc="0" locked="0" layoutInCell="1" allowOverlap="1" wp14:anchorId="6B9F5B54" wp14:editId="5B7F84C0">
                 <wp:simplePos x="0" y="0"/>
                 <wp:positionH relativeFrom="column">
                   <wp:posOffset>1819910</wp:posOffset>
@@ -670,7 +868,7 @@
           </mc:Choice>
           <mc:Fallback>
             <w:pict>
-              <v:shape w14:anchorId="71A40B81" id="_x0000_s1030" type="#_x0000_t202" style="position:absolute;left:0;text-align:left;margin-left:143.3pt;margin-top:217.8pt;width:23.4pt;height:23.4pt;z-index:251667456;visibility:visible;mso-wrap-style:square;mso-width-percent:0;mso-height-percent:0;mso-wrap-distance-left:9pt;mso-wrap-distance-top:3.6pt;mso-wrap-distance-right:9pt;mso-wrap-distance-bottom:3.6pt;mso-position-horizontal:absolute;mso-position-horizontal-relative:text;mso-position-vertical:absolute;mso-position-vertical-relative:text;mso-width-percent:0;mso-height-percent:0;mso-width-relative:margin;mso-height-relative:margin;v-text-anchor:top" o:gfxdata="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" filled="f" stroked="f">
+              <v:shape w14:anchorId="6B9F5B54" id="_x0000_s1030" type="#_x0000_t202" style="position:absolute;left:0;text-align:left;margin-left:143.3pt;margin-top:217.8pt;width:23.4pt;height:23.4pt;z-index:251667456;visibility:visible;mso-wrap-style:square;mso-width-percent:0;mso-height-percent:0;mso-wrap-distance-left:9pt;mso-wrap-distance-top:3.6pt;mso-wrap-distance-right:9pt;mso-wrap-distance-bottom:3.6pt;mso-position-horizontal:absolute;mso-position-horizontal-relative:text;mso-position-vertical:absolute;mso-position-vertical-relative:text;mso-width-percent:0;mso-height-percent:0;mso-width-relative:margin;mso-height-relative:margin;v-text-anchor:top" o:gfxdata="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" filled="f" stroked="f">
                 <v:textbox>
                   <w:txbxContent>
                     <w:p>
@@ -702,7 +900,7 @@
         <mc:AlternateContent>
           <mc:Choice Requires="wps">
             <w:drawing>
-              <wp:anchor distT="45720" distB="45720" distL="114300" distR="114300" simplePos="0" relativeHeight="251661312" behindDoc="0" locked="0" layoutInCell="1" allowOverlap="1" wp14:anchorId="4DC51D02" wp14:editId="1DF6B2F1">
+              <wp:anchor distT="45720" distB="45720" distL="114300" distR="114300" simplePos="0" relativeHeight="251661312" behindDoc="0" locked="0" layoutInCell="1" allowOverlap="1" wp14:anchorId="46148E7E" wp14:editId="1DAB6253">
                 <wp:simplePos x="0" y="0"/>
                 <wp:positionH relativeFrom="column">
                   <wp:posOffset>1835150</wp:posOffset>
@@ -775,7 +973,7 @@
           </mc:Choice>
           <mc:Fallback>
             <w:pict>
-              <v:shape w14:anchorId="4DC51D02" id="_x0000_s1031" type="#_x0000_t202" style="position:absolute;left:0;text-align:left;margin-left:144.5pt;margin-top:25.8pt;width:23.4pt;height:23.4pt;z-index:251661312;visibility:visible;mso-wrap-style:square;mso-width-percent:0;mso-height-percent:0;mso-wrap-distance-left:9pt;mso-wrap-distance-top:3.6pt;mso-wrap-distance-right:9pt;mso-wrap-distance-bottom:3.6pt;mso-position-horizontal:absolute;mso-position-horizontal-relative:text;mso-position-vertical:absolute;mso-position-vertical-relative:text;mso-width-percent:0;mso-height-percent:0;mso-width-relative:margin;mso-height-relative:margin;v-text-anchor:top" o:gfxdata="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" filled="f" stroked="f">
+              <v:shape w14:anchorId="46148E7E" id="_x0000_s1031" type="#_x0000_t202" style="position:absolute;left:0;text-align:left;margin-left:144.5pt;margin-top:25.8pt;width:23.4pt;height:23.4pt;z-index:251661312;visibility:visible;mso-wrap-style:square;mso-width-percent:0;mso-height-percent:0;mso-wrap-distance-left:9pt;mso-wrap-distance-top:3.6pt;mso-wrap-distance-right:9pt;mso-wrap-distance-bottom:3.6pt;mso-position-horizontal:absolute;mso-position-horizontal-relative:text;mso-position-vertical:absolute;mso-position-vertical-relative:text;mso-width-percent:0;mso-height-percent:0;mso-width-relative:margin;mso-height-relative:margin;v-text-anchor:top" o:gfxdata="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" filled="f" stroked="f">
                 <v:textbox>
                   <w:txbxContent>
                     <w:p>
@@ -807,7 +1005,7 @@
         <mc:AlternateContent>
           <mc:Choice Requires="wps">
             <w:drawing>
-              <wp:anchor distT="45720" distB="45720" distL="114300" distR="114300" simplePos="0" relativeHeight="251665408" behindDoc="0" locked="0" layoutInCell="1" allowOverlap="1" wp14:anchorId="1C3B7988" wp14:editId="30B20FCD">
+              <wp:anchor distT="45720" distB="45720" distL="114300" distR="114300" simplePos="0" relativeHeight="251665408" behindDoc="0" locked="0" layoutInCell="1" allowOverlap="1" wp14:anchorId="52E7C8DE" wp14:editId="2111C7C3">
                 <wp:simplePos x="0" y="0"/>
                 <wp:positionH relativeFrom="column">
                   <wp:posOffset>1294130</wp:posOffset>
@@ -880,7 +1078,7 @@
           </mc:Choice>
           <mc:Fallback>
             <w:pict>
-              <v:shape w14:anchorId="1C3B7988" id="_x0000_s1032" type="#_x0000_t202" style="position:absolute;left:0;text-align:left;margin-left:101.9pt;margin-top:217.8pt;width:23.4pt;height:23.4pt;z-index:251665408;visibility:visible;mso-wrap-style:square;mso-width-percent:0;mso-height-percent:0;mso-wrap-distance-left:9pt;mso-wrap-distance-top:3.6pt;mso-wrap-distance-right:9pt;mso-wrap-distance-bottom:3.6pt;mso-position-horizontal:absolute;mso-position-horizontal-relative:text;mso-position-vertical:absolute;mso-position-vertical-relative:text;mso-width-percent:0;mso-height-percent:0;mso-width-relative:margin;mso-height-relative:margin;v-text-anchor:top" o:gfxdata="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" filled="f" stroked="f">
+              <v:shape w14:anchorId="52E7C8DE" id="_x0000_s1032" type="#_x0000_t202" style="position:absolute;left:0;text-align:left;margin-left:101.9pt;margin-top:217.8pt;width:23.4pt;height:23.4pt;z-index:251665408;visibility:visible;mso-wrap-style:square;mso-width-percent:0;mso-height-percent:0;mso-wrap-distance-left:9pt;mso-wrap-distance-top:3.6pt;mso-wrap-distance-right:9pt;mso-wrap-distance-bottom:3.6pt;mso-position-horizontal:absolute;mso-position-horizontal-relative:text;mso-position-vertical:absolute;mso-position-vertical-relative:text;mso-width-percent:0;mso-height-percent:0;mso-width-relative:margin;mso-height-relative:margin;v-text-anchor:top" o:gfxdata="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" filled="f" stroked="f">
                 <v:textbox>
                   <w:txbxContent>
                     <w:p>
@@ -912,7 +1110,7 @@
         <mc:AlternateContent>
           <mc:Choice Requires="wps">
             <w:drawing>
-              <wp:anchor distT="45720" distB="45720" distL="114300" distR="114300" simplePos="0" relativeHeight="251663360" behindDoc="0" locked="0" layoutInCell="1" allowOverlap="1" wp14:anchorId="3A150A8F" wp14:editId="5442D6AE">
+              <wp:anchor distT="45720" distB="45720" distL="114300" distR="114300" simplePos="0" relativeHeight="251663360" behindDoc="0" locked="0" layoutInCell="1" allowOverlap="1" wp14:anchorId="422958E2" wp14:editId="4743B629">
                 <wp:simplePos x="0" y="0"/>
                 <wp:positionH relativeFrom="column">
                   <wp:posOffset>196850</wp:posOffset>
@@ -985,7 +1183,7 @@
           </mc:Choice>
           <mc:Fallback>
             <w:pict>
-              <v:shape w14:anchorId="3A150A8F" id="_x0000_s1033" type="#_x0000_t202" style="position:absolute;left:0;text-align:left;margin-left:15.5pt;margin-top:55.8pt;width:23.4pt;height:23.4pt;z-index:251663360;visibility:visible;mso-wrap-style:square;mso-width-percent:0;mso-height-percent:0;mso-wrap-distance-left:9pt;mso-wrap-distance-top:3.6pt;mso-wrap-distance-right:9pt;mso-wrap-distance-bottom:3.6pt;mso-position-horizontal:absolute;mso-position-horizontal-relative:text;mso-position-vertical:absolute;mso-position-vertical-relative:text;mso-width-percent:0;mso-height-percent:0;mso-width-relative:margin;mso-height-relative:margin;v-text-anchor:top" o:gfxdata="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" filled="f" stroked="f">
+              <v:shape w14:anchorId="422958E2" id="_x0000_s1033" type="#_x0000_t202" style="position:absolute;left:0;text-align:left;margin-left:15.5pt;margin-top:55.8pt;width:23.4pt;height:23.4pt;z-index:251663360;visibility:visible;mso-wrap-style:square;mso-width-percent:0;mso-height-percent:0;mso-wrap-distance-left:9pt;mso-wrap-distance-top:3.6pt;mso-wrap-distance-right:9pt;mso-wrap-distance-bottom:3.6pt;mso-position-horizontal:absolute;mso-position-horizontal-relative:text;mso-position-vertical:absolute;mso-position-vertical-relative:text;mso-width-percent:0;mso-height-percent:0;mso-width-relative:margin;mso-height-relative:margin;v-text-anchor:top" o:gfxdata="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" filled="f" stroked="f">
                 <v:textbox>
                   <w:txbxContent>
                     <w:p>
@@ -1010,13 +1208,14 @@
           </mc:Fallback>
         </mc:AlternateContent>
       </w:r>
+      <w:bookmarkStart w:id="0" w:name="Principal"/>
       <w:r>
         <w:rPr>
           <w:noProof/>
           <w:lang w:eastAsia="es-MX"/>
         </w:rPr>
         <w:drawing>
-          <wp:inline distT="0" distB="0" distL="0" distR="0" wp14:anchorId="0D24FB5A" wp14:editId="5ECB6803">
+          <wp:inline distT="0" distB="0" distL="0" distR="0" wp14:anchorId="0BB0177E" wp14:editId="7D81F305">
             <wp:extent cx="5791835" cy="3107055"/>
             <wp:effectExtent l="190500" t="190500" r="189865" b="188595"/>
             <wp:docPr id="1" name="Imagen 1"/>
@@ -1061,12 +1260,14 @@
           </wp:inline>
         </w:drawing>
       </w:r>
+      <w:bookmarkEnd w:id="0"/>
     </w:p>
     <w:p>
       <w:pPr>
         <w:pStyle w:val="Descripcin"/>
         <w:jc w:val="center"/>
       </w:pPr>
+      <w:bookmarkStart w:id="1" w:name="_Toc510099770"/>
       <w:r>
         <w:t xml:space="preserve">Ilustración </w:t>
       </w:r>
@@ -1091,6 +1292,7 @@
       <w:r>
         <w:t xml:space="preserve"> Principal</w:t>
       </w:r>
+      <w:bookmarkEnd w:id="1"/>
     </w:p>
     <w:p>
       <w:pPr>
@@ -1107,13 +1309,48 @@
     <w:p>
       <w:pPr>
         <w:pStyle w:val="Prrafodelista"/>
+      </w:pPr>
+      <w:r>
+        <w:t>Caja de texto dónde se agrega la clave del producto para ser agregado al carrito de compra</w:t>
+      </w:r>
+      <w:r>
+        <w:t>.</w:t>
+      </w:r>
+    </w:p>
+    <w:p>
+      <w:pPr>
+        <w:pStyle w:val="Prrafodelista"/>
         <w:numPr>
           <w:ilvl w:val="0"/>
-          <w:numId w:val="3"/>
+          <w:numId w:val="4"/>
         </w:numPr>
       </w:pPr>
       <w:r>
-        <w:t>btnAgregar:</w:t>
+        <w:t>Si se agrega la clave y luego se presiona enter el producto se agrega al carrito si es posible.</w:t>
+      </w:r>
+    </w:p>
+    <w:p>
+      <w:pPr>
+        <w:pStyle w:val="Prrafodelista"/>
+        <w:numPr>
+          <w:ilvl w:val="0"/>
+          <w:numId w:val="4"/>
+        </w:numPr>
+      </w:pPr>
+      <w:r>
+        <w:t xml:space="preserve">Si la caja de texto está vacía y se presiona enter se abrirá un </w:t>
+      </w:r>
+      <w:r>
+        <w:t>dialog</w:t>
+      </w:r>
+      <w:r>
+        <w:t>o</w:t>
+      </w:r>
+      <w:r>
+        <w:t xml:space="preserve"> para </w:t>
+      </w:r>
+      <w:r>
+        <w:t>hacer el cobro y realizar la venta.</w:t>
       </w:r>
     </w:p>
     <w:p>
@@ -1125,7 +1362,18 @@
         </w:numPr>
       </w:pPr>
       <w:r>
-        <w:t>carrito:</w:t>
+        <w:t>btnAgregar:</w:t>
+      </w:r>
+    </w:p>
+    <w:p>
+      <w:pPr>
+        <w:pStyle w:val="Prrafodelista"/>
+      </w:pPr>
+      <w:r>
+        <w:t>Al presionar el botón se agregará el producto el cual se haya escrito en la caja de texto. Si la caja de texto está vacía no se hará nada</w:t>
+      </w:r>
+      <w:r>
+        <w:t>.</w:t>
       </w:r>
     </w:p>
     <w:p>
@@ -1137,7 +1385,15 @@
         </w:numPr>
       </w:pPr>
       <w:r>
-        <w:t>btnEditar:</w:t>
+        <w:t>carrito:</w:t>
+      </w:r>
+    </w:p>
+    <w:p>
+      <w:pPr>
+        <w:pStyle w:val="Prrafodelista"/>
+      </w:pPr>
+      <w:r>
+        <w:t>Aquí se muestran los productos agregados al carrito de compra. Todo producto agregado a esta lista serán los que se cobren y se registren en el historial al realizar la venta.</w:t>
       </w:r>
     </w:p>
     <w:p>
@@ -1149,7 +1405,23 @@
         </w:numPr>
       </w:pPr>
       <w:r>
-        <w:t>btnEliminar:</w:t>
+        <w:t>btnEditar:</w:t>
+      </w:r>
+    </w:p>
+    <w:p>
+      <w:pPr>
+        <w:pStyle w:val="Prrafodelista"/>
+      </w:pPr>
+      <w:r>
+        <w:t>Aparecerá un dialogo para editar la cantidad del producto seleccionado</w:t>
+      </w:r>
+      <w:r>
+        <w:t xml:space="preserve"> en el carrito de compra</w:t>
+      </w:r>
+      <w:bookmarkStart w:id="2" w:name="_GoBack"/>
+      <w:bookmarkEnd w:id="2"/>
+      <w:r>
+        <w:t>.</w:t>
       </w:r>
     </w:p>
     <w:p>
@@ -1161,7 +1433,7 @@
         </w:numPr>
       </w:pPr>
       <w:r>
-        <w:t>lblTotal:</w:t>
+        <w:t>btnEliminar:</w:t>
       </w:r>
     </w:p>
     <w:p>
@@ -1173,7 +1445,7 @@
         </w:numPr>
       </w:pPr>
       <w:r>
-        <w:t>btnCancelar:</w:t>
+        <w:t>lblTotal:</w:t>
       </w:r>
     </w:p>
     <w:p>
@@ -1185,10 +1457,20 @@
         </w:numPr>
       </w:pPr>
       <w:r>
+        <w:t>btnCancelar:</w:t>
+      </w:r>
+    </w:p>
+    <w:p>
+      <w:pPr>
+        <w:pStyle w:val="Prrafodelista"/>
+        <w:numPr>
+          <w:ilvl w:val="0"/>
+          <w:numId w:val="3"/>
+        </w:numPr>
+      </w:pPr>
+      <w:r>
         <w:t>btnCobrar:</w:t>
       </w:r>
-      <w:bookmarkStart w:id="0" w:name="_GoBack"/>
-      <w:bookmarkEnd w:id="0"/>
     </w:p>
     <w:sectPr>
       <w:footerReference w:type="first" r:id="rId10"/>
@@ -1555,6 +1837,119 @@
       </w:pPr>
     </w:lvl>
   </w:abstractNum>
+  <w:abstractNum w:abstractNumId="3" w15:restartNumberingAfterBreak="0">
+    <w:nsid w:val="5AAD61A7"/>
+    <w:multiLevelType w:val="hybridMultilevel"/>
+    <w:tmpl w:val="1D5828B0"/>
+    <w:lvl w:ilvl="0" w:tplc="080A0001">
+      <w:start w:val="1"/>
+      <w:numFmt w:val="bullet"/>
+      <w:lvlText w:val=""/>
+      <w:lvlJc w:val="left"/>
+      <w:pPr>
+        <w:ind w:left="1440" w:hanging="360"/>
+      </w:pPr>
+      <w:rPr>
+        <w:rFonts w:ascii="Symbol" w:hAnsi="Symbol" w:hint="default"/>
+      </w:rPr>
+    </w:lvl>
+    <w:lvl w:ilvl="1" w:tplc="080A0003" w:tentative="1">
+      <w:start w:val="1"/>
+      <w:numFmt w:val="bullet"/>
+      <w:lvlText w:val="o"/>
+      <w:lvlJc w:val="left"/>
+      <w:pPr>
+        <w:ind w:left="2160" w:hanging="360"/>
+      </w:pPr>
+      <w:rPr>
+        <w:rFonts w:ascii="Courier New" w:hAnsi="Courier New" w:cs="Courier New" w:hint="default"/>
+      </w:rPr>
+    </w:lvl>
+    <w:lvl w:ilvl="2" w:tplc="080A0005" w:tentative="1">
+      <w:start w:val="1"/>
+      <w:numFmt w:val="bullet"/>
+      <w:lvlText w:val=""/>
+      <w:lvlJc w:val="left"/>
+      <w:pPr>
+        <w:ind w:left="2880" w:hanging="360"/>
+      </w:pPr>
+      <w:rPr>
+        <w:rFonts w:ascii="Wingdings" w:hAnsi="Wingdings" w:hint="default"/>
+      </w:rPr>
+    </w:lvl>
+    <w:lvl w:ilvl="3" w:tplc="080A0001" w:tentative="1">
+      <w:start w:val="1"/>
+      <w:numFmt w:val="bullet"/>
+      <w:lvlText w:val=""/>
+      <w:lvlJc w:val="left"/>
+      <w:pPr>
+        <w:ind w:left="3600" w:hanging="360"/>
+      </w:pPr>
+      <w:rPr>
+        <w:rFonts w:ascii="Symbol" w:hAnsi="Symbol" w:hint="default"/>
+      </w:rPr>
+    </w:lvl>
+    <w:lvl w:ilvl="4" w:tplc="080A0003" w:tentative="1">
+      <w:start w:val="1"/>
+      <w:numFmt w:val="bullet"/>
+      <w:lvlText w:val="o"/>
+      <w:lvlJc w:val="left"/>
+      <w:pPr>
+        <w:ind w:left="4320" w:hanging="360"/>
+      </w:pPr>
+      <w:rPr>
+        <w:rFonts w:ascii="Courier New" w:hAnsi="Courier New" w:cs="Courier New" w:hint="default"/>
+      </w:rPr>
+    </w:lvl>
+    <w:lvl w:ilvl="5" w:tplc="080A0005" w:tentative="1">
+      <w:start w:val="1"/>
+      <w:numFmt w:val="bullet"/>
+      <w:lvlText w:val=""/>
+      <w:lvlJc w:val="left"/>
+      <w:pPr>
+        <w:ind w:left="5040" w:hanging="360"/>
+      </w:pPr>
+      <w:rPr>
+        <w:rFonts w:ascii="Wingdings" w:hAnsi="Wingdings" w:hint="default"/>
+      </w:rPr>
+    </w:lvl>
+    <w:lvl w:ilvl="6" w:tplc="080A0001" w:tentative="1">
+      <w:start w:val="1"/>
+      <w:numFmt w:val="bullet"/>
+      <w:lvlText w:val=""/>
+      <w:lvlJc w:val="left"/>
+      <w:pPr>
+        <w:ind w:left="5760" w:hanging="360"/>
+      </w:pPr>
+      <w:rPr>
+        <w:rFonts w:ascii="Symbol" w:hAnsi="Symbol" w:hint="default"/>
+      </w:rPr>
+    </w:lvl>
+    <w:lvl w:ilvl="7" w:tplc="080A0003" w:tentative="1">
+      <w:start w:val="1"/>
+      <w:numFmt w:val="bullet"/>
+      <w:lvlText w:val="o"/>
+      <w:lvlJc w:val="left"/>
+      <w:pPr>
+        <w:ind w:left="6480" w:hanging="360"/>
+      </w:pPr>
+      <w:rPr>
+        <w:rFonts w:ascii="Courier New" w:hAnsi="Courier New" w:cs="Courier New" w:hint="default"/>
+      </w:rPr>
+    </w:lvl>
+    <w:lvl w:ilvl="8" w:tplc="080A0005" w:tentative="1">
+      <w:start w:val="1"/>
+      <w:numFmt w:val="bullet"/>
+      <w:lvlText w:val=""/>
+      <w:lvlJc w:val="left"/>
+      <w:pPr>
+        <w:ind w:left="7200" w:hanging="360"/>
+      </w:pPr>
+      <w:rPr>
+        <w:rFonts w:ascii="Wingdings" w:hAnsi="Wingdings" w:hint="default"/>
+      </w:rPr>
+    </w:lvl>
+  </w:abstractNum>
   <w:num w:numId="1">
     <w:abstractNumId w:val="2"/>
   </w:num>
@@ -1563,6 +1958,9 @@
   </w:num>
   <w:num w:numId="3">
     <w:abstractNumId w:val="1"/>
+  </w:num>
+  <w:num w:numId="4">
+    <w:abstractNumId w:val="3"/>
   </w:num>
 </w:numbering>
 </file>
@@ -2129,6 +2527,29 @@
       <w:szCs w:val="18"/>
     </w:rPr>
   </w:style>
+  <w:style w:type="character" w:styleId="Hipervnculo">
+    <w:name w:val="Hyperlink"/>
+    <w:basedOn w:val="Fuentedeprrafopredeter"/>
+    <w:uiPriority w:val="99"/>
+    <w:unhideWhenUsed/>
+    <w:rsid w:val="005A3B86"/>
+    <w:rPr>
+      <w:color w:val="0563C1" w:themeColor="hyperlink"/>
+      <w:u w:val="single"/>
+    </w:rPr>
+  </w:style>
+  <w:style w:type="character" w:styleId="Hipervnculovisitado">
+    <w:name w:val="FollowedHyperlink"/>
+    <w:basedOn w:val="Fuentedeprrafopredeter"/>
+    <w:uiPriority w:val="99"/>
+    <w:semiHidden/>
+    <w:unhideWhenUsed/>
+    <w:rsid w:val="005A3B86"/>
+    <w:rPr>
+      <w:color w:val="954F72" w:themeColor="followedHyperlink"/>
+      <w:u w:val="single"/>
+    </w:rPr>
+  </w:style>
 </w:styles>
 </file>
 
@@ -2398,7 +2819,7 @@
 </file>
 
 <file path=customXml/itemProps1.xml><?xml version="1.0" encoding="utf-8"?>
-<ds:datastoreItem xmlns:ds="http://schemas.openxmlformats.org/officeDocument/2006/customXml" ds:itemID="{25C16001-10DB-4C18-BB56-C9936FEC6CB1}">
+<ds:datastoreItem xmlns:ds="http://schemas.openxmlformats.org/officeDocument/2006/customXml" ds:itemID="{B628FD42-9FB4-47E3-971C-2AA35985643F}">
   <ds:schemaRefs>
     <ds:schemaRef ds:uri="http://schemas.openxmlformats.org/officeDocument/2006/bibliography"/>
   </ds:schemaRefs>

</xml_diff>

<commit_message>
solucionado detalle de tamanio
</commit_message>
<xml_diff>
--- a/ManualDeUsuario.docx
+++ b/ManualDeUsuario.docx
@@ -79,8 +79,6 @@
           <w:szCs w:val="64"/>
         </w:rPr>
       </w:pPr>
-      <w:bookmarkStart w:id="0" w:name="_GoBack"/>
-      <w:bookmarkEnd w:id="0"/>
     </w:p>
     <w:p>
       <w:pPr>
@@ -155,143 +153,6 @@
     <w:p>
       <w:pPr>
         <w:rPr>
-          <w:noProof/>
-          <w:color w:val="262626" w:themeColor="text1" w:themeTint="D9"/>
-        </w:rPr>
-      </w:pPr>
-      <w:r>
-        <w:rPr>
-          <w:rFonts w:ascii="Ananda Black" w:hAnsi="Ananda Black"/>
-          <w:color w:val="262626" w:themeColor="text1" w:themeTint="D9"/>
-          <w:sz w:val="64"/>
-          <w:szCs w:val="64"/>
-        </w:rPr>
-        <w:lastRenderedPageBreak/>
-        <w:fldChar w:fldCharType="begin"/>
-      </w:r>
-      <w:r>
-        <w:rPr>
-          <w:rFonts w:ascii="Ananda Black" w:hAnsi="Ananda Black"/>
-          <w:color w:val="262626" w:themeColor="text1" w:themeTint="D9"/>
-          <w:sz w:val="64"/>
-          <w:szCs w:val="64"/>
-        </w:rPr>
-        <w:instrText xml:space="preserve"> TOC \h \z \c "Ilustración" </w:instrText>
-      </w:r>
-      <w:r>
-        <w:rPr>
-          <w:rFonts w:ascii="Ananda Black" w:hAnsi="Ananda Black"/>
-          <w:color w:val="262626" w:themeColor="text1" w:themeTint="D9"/>
-          <w:sz w:val="64"/>
-          <w:szCs w:val="64"/>
-        </w:rPr>
-        <w:fldChar w:fldCharType="separate"/>
-      </w:r>
-    </w:p>
-    <w:p>
-      <w:pPr>
-        <w:pStyle w:val="Tabladeilustraciones"/>
-        <w:tabs>
-          <w:tab w:val="right" w:leader="dot" w:pos="9111"/>
-        </w:tabs>
-        <w:rPr>
-          <w:rFonts w:eastAsiaTheme="minorEastAsia" w:cstheme="minorBidi"/>
-          <w:smallCaps w:val="0"/>
-          <w:noProof/>
-          <w:color w:val="262626" w:themeColor="text1" w:themeTint="D9"/>
-          <w:sz w:val="22"/>
-          <w:szCs w:val="22"/>
-          <w:lang w:eastAsia="es-MX"/>
-        </w:rPr>
-      </w:pPr>
-      <w:hyperlink w:anchor="_Toc510099770" w:history="1">
-        <w:r>
-          <w:rPr>
-            <w:rStyle w:val="Hipervnculo"/>
-            <w:noProof/>
-            <w:color w:val="262626" w:themeColor="text1" w:themeTint="D9"/>
-          </w:rPr>
-          <w:t>Ilustración 1 Principal</w:t>
-        </w:r>
-        <w:r>
-          <w:rPr>
-            <w:noProof/>
-            <w:webHidden/>
-            <w:color w:val="262626" w:themeColor="text1" w:themeTint="D9"/>
-          </w:rPr>
-          <w:tab/>
-        </w:r>
-        <w:r>
-          <w:rPr>
-            <w:noProof/>
-            <w:webHidden/>
-            <w:color w:val="262626" w:themeColor="text1" w:themeTint="D9"/>
-          </w:rPr>
-          <w:fldChar w:fldCharType="begin"/>
-        </w:r>
-        <w:r>
-          <w:rPr>
-            <w:noProof/>
-            <w:webHidden/>
-            <w:color w:val="262626" w:themeColor="text1" w:themeTint="D9"/>
-          </w:rPr>
-          <w:instrText xml:space="preserve"> PAGEREF _Toc510099770 \h </w:instrText>
-        </w:r>
-        <w:r>
-          <w:rPr>
-            <w:noProof/>
-            <w:webHidden/>
-            <w:color w:val="262626" w:themeColor="text1" w:themeTint="D9"/>
-          </w:rPr>
-        </w:r>
-        <w:r>
-          <w:rPr>
-            <w:noProof/>
-            <w:webHidden/>
-            <w:color w:val="262626" w:themeColor="text1" w:themeTint="D9"/>
-          </w:rPr>
-          <w:fldChar w:fldCharType="separate"/>
-        </w:r>
-        <w:r>
-          <w:rPr>
-            <w:noProof/>
-            <w:webHidden/>
-            <w:color w:val="262626" w:themeColor="text1" w:themeTint="D9"/>
-          </w:rPr>
-          <w:t>3</w:t>
-        </w:r>
-        <w:r>
-          <w:rPr>
-            <w:noProof/>
-            <w:webHidden/>
-            <w:color w:val="262626" w:themeColor="text1" w:themeTint="D9"/>
-          </w:rPr>
-          <w:fldChar w:fldCharType="end"/>
-        </w:r>
-      </w:hyperlink>
-    </w:p>
-    <w:p>
-      <w:pPr>
-        <w:rPr>
-          <w:rFonts w:ascii="Ananda Black" w:hAnsi="Ananda Black"/>
-          <w:color w:val="262626" w:themeColor="text1" w:themeTint="D9"/>
-          <w:sz w:val="64"/>
-          <w:szCs w:val="64"/>
-        </w:rPr>
-      </w:pPr>
-      <w:r>
-        <w:rPr>
-          <w:rFonts w:ascii="Ananda Black" w:hAnsi="Ananda Black"/>
-          <w:color w:val="262626" w:themeColor="text1" w:themeTint="D9"/>
-          <w:sz w:val="64"/>
-          <w:szCs w:val="64"/>
-        </w:rPr>
-        <w:fldChar w:fldCharType="end"/>
-      </w:r>
-    </w:p>
-    <w:p>
-      <w:pPr>
-        <w:rPr>
           <w:rFonts w:ascii="Ananda Black" w:hAnsi="Ananda Black"/>
           <w:color w:val="262626" w:themeColor="text1" w:themeTint="D9"/>
           <w:sz w:val="64"/>
@@ -411,6 +272,7 @@
         <w:rPr>
           <w:noProof/>
           <w:color w:val="262626" w:themeColor="text1" w:themeTint="D9"/>
+          <w:lang w:eastAsia="es-MX"/>
         </w:rPr>
         <mc:AlternateContent>
           <mc:Choice Requires="wps">
@@ -521,6 +383,7 @@
         <w:rPr>
           <w:noProof/>
           <w:color w:val="262626" w:themeColor="text1" w:themeTint="D9"/>
+          <w:lang w:eastAsia="es-MX"/>
         </w:rPr>
         <mc:AlternateContent>
           <mc:Choice Requires="wps">
@@ -627,6 +490,7 @@
         <w:rPr>
           <w:noProof/>
           <w:color w:val="262626" w:themeColor="text1" w:themeTint="D9"/>
+          <w:lang w:eastAsia="es-MX"/>
         </w:rPr>
         <mc:AlternateContent>
           <mc:Choice Requires="wps">
@@ -733,6 +597,7 @@
         <w:rPr>
           <w:noProof/>
           <w:color w:val="262626" w:themeColor="text1" w:themeTint="D9"/>
+          <w:lang w:eastAsia="es-MX"/>
         </w:rPr>
         <mc:AlternateContent>
           <mc:Choice Requires="wps">
@@ -839,6 +704,7 @@
         <w:rPr>
           <w:noProof/>
           <w:color w:val="262626" w:themeColor="text1" w:themeTint="D9"/>
+          <w:lang w:eastAsia="es-MX"/>
         </w:rPr>
         <mc:AlternateContent>
           <mc:Choice Requires="wps">
@@ -945,6 +811,7 @@
         <w:rPr>
           <w:noProof/>
           <w:color w:val="262626" w:themeColor="text1" w:themeTint="D9"/>
+          <w:lang w:eastAsia="es-MX"/>
         </w:rPr>
         <mc:AlternateContent>
           <mc:Choice Requires="wps">
@@ -1051,6 +918,7 @@
         <w:rPr>
           <w:noProof/>
           <w:color w:val="262626" w:themeColor="text1" w:themeTint="D9"/>
+          <w:lang w:eastAsia="es-MX"/>
         </w:rPr>
         <mc:AlternateContent>
           <mc:Choice Requires="wps">
@@ -1157,6 +1025,7 @@
         <w:rPr>
           <w:noProof/>
           <w:color w:val="262626" w:themeColor="text1" w:themeTint="D9"/>
+          <w:lang w:eastAsia="es-MX"/>
         </w:rPr>
         <mc:AlternateContent>
           <mc:Choice Requires="wps">
@@ -1259,7 +1128,7 @@
           </mc:Fallback>
         </mc:AlternateContent>
       </w:r>
-      <w:bookmarkStart w:id="1" w:name="Principal"/>
+      <w:bookmarkStart w:id="0" w:name="Principal"/>
       <w:r>
         <w:rPr>
           <w:noProof/>
@@ -1312,7 +1181,7 @@
           </wp:inline>
         </w:drawing>
       </w:r>
-      <w:bookmarkEnd w:id="1"/>
+      <w:bookmarkEnd w:id="0"/>
     </w:p>
     <w:p>
       <w:pPr>
@@ -1322,7 +1191,7 @@
           <w:color w:val="262626" w:themeColor="text1" w:themeTint="D9"/>
         </w:rPr>
       </w:pPr>
-      <w:bookmarkStart w:id="2" w:name="_Toc510099770"/>
+      <w:bookmarkStart w:id="1" w:name="_Toc510099770"/>
       <w:r>
         <w:rPr>
           <w:color w:val="262626" w:themeColor="text1" w:themeTint="D9"/>
@@ -1366,7 +1235,7 @@
         </w:rPr>
         <w:t xml:space="preserve"> Principal</w:t>
       </w:r>
-      <w:bookmarkEnd w:id="2"/>
+      <w:bookmarkEnd w:id="1"/>
     </w:p>
     <w:p>
       <w:pPr>
@@ -1478,23 +1347,7 @@
           <w:color w:val="262626" w:themeColor="text1" w:themeTint="D9"/>
           <w:sz w:val="24"/>
         </w:rPr>
-        <w:t>Si la caja de texto está vacía y se presiona enter se abrirá un dialog</w:t>
-      </w:r>
-      <w:r>
-        <w:rPr>
-          <w:rFonts w:ascii="Arial" w:hAnsi="Arial" w:cs="Arial"/>
-          <w:color w:val="262626" w:themeColor="text1" w:themeTint="D9"/>
-          <w:sz w:val="24"/>
-        </w:rPr>
-        <w:t>o</w:t>
-      </w:r>
-      <w:r>
-        <w:rPr>
-          <w:rFonts w:ascii="Arial" w:hAnsi="Arial" w:cs="Arial"/>
-          <w:color w:val="262626" w:themeColor="text1" w:themeTint="D9"/>
-          <w:sz w:val="24"/>
-        </w:rPr>
-        <w:t xml:space="preserve"> para </w:t>
+        <w:t xml:space="preserve">Si la caja de texto está vacía y se presiona enter se abrirá un dialogo para </w:t>
       </w:r>
       <w:r>
         <w:rPr>
@@ -1704,12 +1557,11 @@
         </w:rPr>
         <w:t xml:space="preserve"> un </w:t>
       </w:r>
-      <w:hyperlink w:anchor="editarCantidad" w:history="1">
+      <w:hyperlink w:anchor="editarcantidad" w:history="1">
         <w:r>
           <w:rPr>
             <w:rStyle w:val="Hipervnculo"/>
             <w:rFonts w:ascii="Arial" w:hAnsi="Arial" w:cs="Arial"/>
-            <w:color w:val="262626" w:themeColor="text1" w:themeTint="D9"/>
             <w:sz w:val="24"/>
           </w:rPr>
           <w:t>dialogo</w:t>
@@ -1964,7 +1816,6 @@
           <w:rPr>
             <w:rStyle w:val="Hipervnculo"/>
             <w:rFonts w:ascii="Arial" w:hAnsi="Arial" w:cs="Arial"/>
-            <w:color w:val="262626" w:themeColor="text1" w:themeTint="D9"/>
             <w:sz w:val="24"/>
           </w:rPr>
           <w:t>dialogo</w:t>
@@ -1983,28 +1834,9 @@
           <w:rPr>
             <w:rStyle w:val="Hipervnculo"/>
             <w:rFonts w:ascii="Arial" w:hAnsi="Arial" w:cs="Arial"/>
-            <w:color w:val="262626" w:themeColor="text1" w:themeTint="D9"/>
             <w:sz w:val="24"/>
           </w:rPr>
-          <w:t>men</w:t>
-        </w:r>
-        <w:r>
-          <w:rPr>
-            <w:rStyle w:val="Hipervnculo"/>
-            <w:rFonts w:ascii="Arial" w:hAnsi="Arial" w:cs="Arial"/>
-            <w:color w:val="262626" w:themeColor="text1" w:themeTint="D9"/>
-            <w:sz w:val="24"/>
-          </w:rPr>
-          <w:t>s</w:t>
-        </w:r>
-        <w:r>
-          <w:rPr>
-            <w:rStyle w:val="Hipervnculo"/>
-            <w:rFonts w:ascii="Arial" w:hAnsi="Arial" w:cs="Arial"/>
-            <w:color w:val="262626" w:themeColor="text1" w:themeTint="D9"/>
-            <w:sz w:val="24"/>
-          </w:rPr>
-          <w:t>aje</w:t>
+          <w:t>mensaje</w:t>
         </w:r>
       </w:hyperlink>
       <w:r>
@@ -2024,18 +1856,23 @@
           <w:color w:val="262626" w:themeColor="text1" w:themeTint="D9"/>
         </w:rPr>
       </w:pPr>
-      <w:bookmarkStart w:id="3" w:name="editarCantidad"/>
+    </w:p>
+    <w:p>
+      <w:pPr>
+        <w:keepNext/>
+        <w:jc w:val="center"/>
+      </w:pPr>
+      <w:bookmarkStart w:id="2" w:name="editarcantidad"/>
       <w:r>
         <w:rPr>
           <w:noProof/>
-          <w:color w:val="262626" w:themeColor="text1" w:themeTint="D9"/>
           <w:lang w:eastAsia="es-MX"/>
         </w:rPr>
         <w:drawing>
-          <wp:inline distT="0" distB="0" distL="0" distR="0" wp14:anchorId="6F38D3EE" wp14:editId="72273EA1">
+          <wp:inline distT="0" distB="0" distL="0" distR="0" wp14:anchorId="4276628C" wp14:editId="52AF6867">
             <wp:extent cx="3924300" cy="1685925"/>
             <wp:effectExtent l="190500" t="190500" r="190500" b="200025"/>
-            <wp:docPr id="20" name="Imagen 20"/>
+            <wp:docPr id="2" name="Imagen 2"/>
             <wp:cNvGraphicFramePr>
               <a:graphicFrameLocks xmlns:a="http://schemas.openxmlformats.org/drawingml/2006/main" noChangeAspect="1"/>
             </wp:cNvGraphicFramePr>
@@ -2077,7 +1914,7 @@
           </wp:inline>
         </w:drawing>
       </w:r>
-      <w:bookmarkEnd w:id="3"/>
+      <w:bookmarkEnd w:id="2"/>
     </w:p>
     <w:p>
       <w:pPr>
@@ -2088,56 +1925,19 @@
         </w:rPr>
       </w:pPr>
       <w:r>
-        <w:rPr>
-          <w:color w:val="262626" w:themeColor="text1" w:themeTint="D9"/>
-        </w:rPr>
         <w:t xml:space="preserve">Ilustración </w:t>
       </w:r>
-      <w:r>
-        <w:rPr>
-          <w:color w:val="262626" w:themeColor="text1" w:themeTint="D9"/>
-        </w:rPr>
-        <w:fldChar w:fldCharType="begin"/>
-      </w:r>
-      <w:r>
-        <w:rPr>
-          <w:color w:val="262626" w:themeColor="text1" w:themeTint="D9"/>
-        </w:rPr>
-        <w:instrText xml:space="preserve"> SEQ Ilustración \* ARABIC </w:instrText>
-      </w:r>
-      <w:r>
-        <w:rPr>
-          <w:color w:val="262626" w:themeColor="text1" w:themeTint="D9"/>
-        </w:rPr>
-        <w:fldChar w:fldCharType="separate"/>
-      </w:r>
-      <w:r>
-        <w:rPr>
-          <w:noProof/>
-          <w:color w:val="262626" w:themeColor="text1" w:themeTint="D9"/>
-        </w:rPr>
-        <w:t>2</w:t>
-      </w:r>
-      <w:r>
-        <w:rPr>
-          <w:color w:val="262626" w:themeColor="text1" w:themeTint="D9"/>
-        </w:rPr>
-        <w:fldChar w:fldCharType="end"/>
-      </w:r>
-      <w:r>
-        <w:rPr>
-          <w:color w:val="262626" w:themeColor="text1" w:themeTint="D9"/>
-        </w:rPr>
-        <w:t xml:space="preserve"> Editar cantidad</w:t>
-      </w:r>
-    </w:p>
-    <w:p>
-      <w:pPr>
-        <w:jc w:val="center"/>
-        <w:rPr>
-          <w:color w:val="262626" w:themeColor="text1" w:themeTint="D9"/>
-        </w:rPr>
-      </w:pPr>
+      <w:fldSimple w:instr=" SEQ Ilustración \* ARABIC ">
+        <w:r>
+          <w:rPr>
+            <w:noProof/>
+          </w:rPr>
+          <w:t>2</w:t>
+        </w:r>
+      </w:fldSimple>
+      <w:r>
+        <w:t xml:space="preserve"> Editar Cantidad</w:t>
+      </w:r>
     </w:p>
     <w:p>
       <w:pPr>
@@ -2147,7 +1947,7 @@
           <w:color w:val="262626" w:themeColor="text1" w:themeTint="D9"/>
         </w:rPr>
       </w:pPr>
-      <w:bookmarkStart w:id="4" w:name="cobro"/>
+      <w:bookmarkStart w:id="3" w:name="cobro"/>
       <w:r>
         <w:rPr>
           <w:noProof/>
@@ -2156,7 +1956,7 @@
         </w:rPr>
         <w:lastRenderedPageBreak/>
         <w:drawing>
-          <wp:inline distT="0" distB="0" distL="0" distR="0" wp14:anchorId="669A995A" wp14:editId="53F9FD11">
+          <wp:inline distT="0" distB="0" distL="0" distR="0" wp14:anchorId="499CFA82" wp14:editId="2643256B">
             <wp:extent cx="4400550" cy="2247900"/>
             <wp:effectExtent l="190500" t="190500" r="190500" b="190500"/>
             <wp:docPr id="21" name="Imagen 21"/>
@@ -2201,7 +2001,7 @@
           </wp:inline>
         </w:drawing>
       </w:r>
-      <w:bookmarkEnd w:id="4"/>
+      <w:bookmarkEnd w:id="3"/>
     </w:p>
     <w:p>
       <w:pPr>
@@ -2270,7 +2070,7 @@
           <w:color w:val="262626" w:themeColor="text1" w:themeTint="D9"/>
         </w:rPr>
       </w:pPr>
-      <w:bookmarkStart w:id="5" w:name="confirmacion"/>
+      <w:bookmarkStart w:id="4" w:name="confirmacion"/>
       <w:r>
         <w:rPr>
           <w:noProof/>
@@ -2323,7 +2123,7 @@
           </wp:inline>
         </w:drawing>
       </w:r>
-      <w:bookmarkEnd w:id="5"/>
+      <w:bookmarkEnd w:id="4"/>
     </w:p>
     <w:p>
       <w:pPr>
@@ -2377,8 +2177,1713 @@
         <w:t xml:space="preserve"> Confirmación</w:t>
       </w:r>
     </w:p>
+    <w:p/>
+    <w:p/>
+    <w:p/>
+    <w:p/>
+    <w:p/>
+    <w:p/>
+    <w:p>
+      <w:pPr>
+        <w:pStyle w:val="Ttulo1"/>
+      </w:pPr>
+      <w:r>
+        <w:lastRenderedPageBreak/>
+        <w:t>Menú</w:t>
+      </w:r>
+    </w:p>
+    <w:p>
+      <w:r>
+        <w:rPr>
+          <w:noProof/>
+        </w:rPr>
+        <mc:AlternateContent>
+          <mc:Choice Requires="wps">
+            <w:drawing>
+              <wp:anchor distT="45720" distB="45720" distL="114300" distR="114300" simplePos="0" relativeHeight="251677696" behindDoc="0" locked="0" layoutInCell="1" allowOverlap="1" wp14:anchorId="50D3E19A" wp14:editId="6B82AD41">
+                <wp:simplePos x="0" y="0"/>
+                <wp:positionH relativeFrom="column">
+                  <wp:posOffset>753110</wp:posOffset>
+                </wp:positionH>
+                <wp:positionV relativeFrom="paragraph">
+                  <wp:posOffset>187960</wp:posOffset>
+                </wp:positionV>
+                <wp:extent cx="266700" cy="297180"/>
+                <wp:effectExtent l="0" t="0" r="0" b="0"/>
+                <wp:wrapNone/>
+                <wp:docPr id="5" name="Cuadro de texto 2"/>
+                <wp:cNvGraphicFramePr>
+                  <a:graphicFrameLocks xmlns:a="http://schemas.openxmlformats.org/drawingml/2006/main"/>
+                </wp:cNvGraphicFramePr>
+                <a:graphic xmlns:a="http://schemas.openxmlformats.org/drawingml/2006/main">
+                  <a:graphicData uri="http://schemas.microsoft.com/office/word/2010/wordprocessingShape">
+                    <wps:wsp>
+                      <wps:cNvSpPr txBox="1">
+                        <a:spLocks noChangeArrowheads="1"/>
+                      </wps:cNvSpPr>
+                      <wps:spPr bwMode="auto">
+                        <a:xfrm>
+                          <a:off x="0" y="0"/>
+                          <a:ext cx="266700" cy="297180"/>
+                        </a:xfrm>
+                        <a:prstGeom prst="rect">
+                          <a:avLst/>
+                        </a:prstGeom>
+                        <a:noFill/>
+                        <a:ln w="9525">
+                          <a:noFill/>
+                          <a:miter lim="800000"/>
+                          <a:headEnd/>
+                          <a:tailEnd/>
+                        </a:ln>
+                      </wps:spPr>
+                      <wps:txbx>
+                        <w:txbxContent>
+                          <w:p>
+                            <w:pPr>
+                              <w:rPr>
+                                <w:b/>
+                                <w:color w:val="FF0000"/>
+                              </w:rPr>
+                            </w:pPr>
+                            <w:r>
+                              <w:rPr>
+                                <w:b/>
+                                <w:color w:val="FF0000"/>
+                              </w:rPr>
+                              <w:t>2</w:t>
+                            </w:r>
+                          </w:p>
+                          <w:p>
+                            <w:pPr>
+                              <w:rPr>
+                                <w:b/>
+                                <w:color w:val="FF0000"/>
+                              </w:rPr>
+                            </w:pPr>
+                          </w:p>
+                        </w:txbxContent>
+                      </wps:txbx>
+                      <wps:bodyPr rot="0" vert="horz" wrap="square" lIns="91440" tIns="45720" rIns="91440" bIns="45720" anchor="t" anchorCtr="0">
+                        <a:noAutofit/>
+                      </wps:bodyPr>
+                    </wps:wsp>
+                  </a:graphicData>
+                </a:graphic>
+                <wp14:sizeRelH relativeFrom="margin">
+                  <wp14:pctWidth>0</wp14:pctWidth>
+                </wp14:sizeRelH>
+                <wp14:sizeRelV relativeFrom="margin">
+                  <wp14:pctHeight>0</wp14:pctHeight>
+                </wp14:sizeRelV>
+              </wp:anchor>
+            </w:drawing>
+          </mc:Choice>
+          <mc:Fallback>
+            <w:pict>
+              <v:shape w14:anchorId="50D3E19A" id="_x0000_s1034" type="#_x0000_t202" style="position:absolute;margin-left:59.3pt;margin-top:14.8pt;width:21pt;height:23.4pt;z-index:251677696;visibility:visible;mso-wrap-style:square;mso-width-percent:0;mso-height-percent:0;mso-wrap-distance-left:9pt;mso-wrap-distance-top:3.6pt;mso-wrap-distance-right:9pt;mso-wrap-distance-bottom:3.6pt;mso-position-horizontal:absolute;mso-position-horizontal-relative:text;mso-position-vertical:absolute;mso-position-vertical-relative:text;mso-width-percent:0;mso-height-percent:0;mso-width-relative:margin;mso-height-relative:margin;v-text-anchor:top" o:gfxdata="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" filled="f" stroked="f">
+                <v:textbox>
+                  <w:txbxContent>
+                    <w:p>
+                      <w:pPr>
+                        <w:rPr>
+                          <w:b/>
+                          <w:color w:val="FF0000"/>
+                        </w:rPr>
+                      </w:pPr>
+                      <w:r>
+                        <w:rPr>
+                          <w:b/>
+                          <w:color w:val="FF0000"/>
+                        </w:rPr>
+                        <w:t>2</w:t>
+                      </w:r>
+                    </w:p>
+                    <w:p>
+                      <w:pPr>
+                        <w:rPr>
+                          <w:b/>
+                          <w:color w:val="FF0000"/>
+                        </w:rPr>
+                      </w:pPr>
+                    </w:p>
+                  </w:txbxContent>
+                </v:textbox>
+              </v:shape>
+            </w:pict>
+          </mc:Fallback>
+        </mc:AlternateContent>
+      </w:r>
+      <w:r>
+        <w:rPr>
+          <w:noProof/>
+        </w:rPr>
+        <mc:AlternateContent>
+          <mc:Choice Requires="wps">
+            <w:drawing>
+              <wp:anchor distT="45720" distB="45720" distL="114300" distR="114300" simplePos="0" relativeHeight="251675648" behindDoc="0" locked="0" layoutInCell="1" allowOverlap="1" wp14:anchorId="020030C1" wp14:editId="5C5B1402">
+                <wp:simplePos x="0" y="0"/>
+                <wp:positionH relativeFrom="column">
+                  <wp:posOffset>21590</wp:posOffset>
+                </wp:positionH>
+                <wp:positionV relativeFrom="paragraph">
+                  <wp:posOffset>203200</wp:posOffset>
+                </wp:positionV>
+                <wp:extent cx="266700" cy="297180"/>
+                <wp:effectExtent l="0" t="0" r="0" b="0"/>
+                <wp:wrapNone/>
+                <wp:docPr id="4" name="Cuadro de texto 2"/>
+                <wp:cNvGraphicFramePr>
+                  <a:graphicFrameLocks xmlns:a="http://schemas.openxmlformats.org/drawingml/2006/main"/>
+                </wp:cNvGraphicFramePr>
+                <a:graphic xmlns:a="http://schemas.openxmlformats.org/drawingml/2006/main">
+                  <a:graphicData uri="http://schemas.microsoft.com/office/word/2010/wordprocessingShape">
+                    <wps:wsp>
+                      <wps:cNvSpPr txBox="1">
+                        <a:spLocks noChangeArrowheads="1"/>
+                      </wps:cNvSpPr>
+                      <wps:spPr bwMode="auto">
+                        <a:xfrm>
+                          <a:off x="0" y="0"/>
+                          <a:ext cx="266700" cy="297180"/>
+                        </a:xfrm>
+                        <a:prstGeom prst="rect">
+                          <a:avLst/>
+                        </a:prstGeom>
+                        <a:noFill/>
+                        <a:ln w="9525">
+                          <a:noFill/>
+                          <a:miter lim="800000"/>
+                          <a:headEnd/>
+                          <a:tailEnd/>
+                        </a:ln>
+                      </wps:spPr>
+                      <wps:txbx>
+                        <w:txbxContent>
+                          <w:p>
+                            <w:pPr>
+                              <w:rPr>
+                                <w:b/>
+                                <w:color w:val="FF0000"/>
+                              </w:rPr>
+                            </w:pPr>
+                            <w:r>
+                              <w:rPr>
+                                <w:b/>
+                                <w:color w:val="FF0000"/>
+                              </w:rPr>
+                              <w:t>1</w:t>
+                            </w:r>
+                          </w:p>
+                        </w:txbxContent>
+                      </wps:txbx>
+                      <wps:bodyPr rot="0" vert="horz" wrap="square" lIns="91440" tIns="45720" rIns="91440" bIns="45720" anchor="t" anchorCtr="0">
+                        <a:noAutofit/>
+                      </wps:bodyPr>
+                    </wps:wsp>
+                  </a:graphicData>
+                </a:graphic>
+                <wp14:sizeRelH relativeFrom="margin">
+                  <wp14:pctWidth>0</wp14:pctWidth>
+                </wp14:sizeRelH>
+                <wp14:sizeRelV relativeFrom="margin">
+                  <wp14:pctHeight>0</wp14:pctHeight>
+                </wp14:sizeRelV>
+              </wp:anchor>
+            </w:drawing>
+          </mc:Choice>
+          <mc:Fallback>
+            <w:pict>
+              <v:shape w14:anchorId="020030C1" id="_x0000_s1035" type="#_x0000_t202" style="position:absolute;margin-left:1.7pt;margin-top:16pt;width:21pt;height:23.4pt;z-index:251675648;visibility:visible;mso-wrap-style:square;mso-width-percent:0;mso-height-percent:0;mso-wrap-distance-left:9pt;mso-wrap-distance-top:3.6pt;mso-wrap-distance-right:9pt;mso-wrap-distance-bottom:3.6pt;mso-position-horizontal:absolute;mso-position-horizontal-relative:text;mso-position-vertical:absolute;mso-position-vertical-relative:text;mso-width-percent:0;mso-height-percent:0;mso-width-relative:margin;mso-height-relative:margin;v-text-anchor:top" o:gfxdata="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" filled="f" stroked="f">
+                <v:textbox>
+                  <w:txbxContent>
+                    <w:p>
+                      <w:pPr>
+                        <w:rPr>
+                          <w:b/>
+                          <w:color w:val="FF0000"/>
+                        </w:rPr>
+                      </w:pPr>
+                      <w:r>
+                        <w:rPr>
+                          <w:b/>
+                          <w:color w:val="FF0000"/>
+                        </w:rPr>
+                        <w:t>1</w:t>
+                      </w:r>
+                    </w:p>
+                  </w:txbxContent>
+                </v:textbox>
+              </v:shape>
+            </w:pict>
+          </mc:Fallback>
+        </mc:AlternateContent>
+      </w:r>
+      <w:r>
+        <w:rPr>
+          <w:noProof/>
+          <w:color w:val="262626" w:themeColor="text1" w:themeTint="D9"/>
+          <w:lang w:eastAsia="es-MX"/>
+        </w:rPr>
+        <w:drawing>
+          <wp:inline distT="0" distB="0" distL="0" distR="0" wp14:anchorId="319A4179" wp14:editId="05CE9CFF">
+            <wp:extent cx="5791835" cy="3107055"/>
+            <wp:effectExtent l="190500" t="190500" r="189865" b="188595"/>
+            <wp:docPr id="3" name="Imagen 3"/>
+            <wp:cNvGraphicFramePr>
+              <a:graphicFrameLocks xmlns:a="http://schemas.openxmlformats.org/drawingml/2006/main" noChangeAspect="1"/>
+            </wp:cNvGraphicFramePr>
+            <a:graphic xmlns:a="http://schemas.openxmlformats.org/drawingml/2006/main">
+              <a:graphicData uri="http://schemas.openxmlformats.org/drawingml/2006/picture">
+                <pic:pic xmlns:pic="http://schemas.openxmlformats.org/drawingml/2006/picture">
+                  <pic:nvPicPr>
+                    <pic:cNvPr id="1" name=""/>
+                    <pic:cNvPicPr/>
+                  </pic:nvPicPr>
+                  <pic:blipFill>
+                    <a:blip r:embed="rId9"/>
+                    <a:stretch>
+                      <a:fillRect/>
+                    </a:stretch>
+                  </pic:blipFill>
+                  <pic:spPr>
+                    <a:xfrm>
+                      <a:off x="0" y="0"/>
+                      <a:ext cx="5791835" cy="3107055"/>
+                    </a:xfrm>
+                    <a:prstGeom prst="rect">
+                      <a:avLst/>
+                    </a:prstGeom>
+                    <a:ln>
+                      <a:noFill/>
+                    </a:ln>
+                    <a:effectLst>
+                      <a:outerShdw blurRad="190500" algn="tl" rotWithShape="0">
+                        <a:srgbClr val="000000">
+                          <a:alpha val="70000"/>
+                        </a:srgbClr>
+                      </a:outerShdw>
+                    </a:effectLst>
+                  </pic:spPr>
+                </pic:pic>
+              </a:graphicData>
+            </a:graphic>
+          </wp:inline>
+        </w:drawing>
+      </w:r>
+    </w:p>
+    <w:p>
+      <w:pPr>
+        <w:pStyle w:val="Prrafodelista"/>
+        <w:numPr>
+          <w:ilvl w:val="0"/>
+          <w:numId w:val="5"/>
+        </w:numPr>
+        <w:rPr>
+          <w:b/>
+        </w:rPr>
+      </w:pPr>
+      <w:r>
+        <w:rPr>
+          <w:b/>
+        </w:rPr>
+        <w:t>Inventario:</w:t>
+      </w:r>
+    </w:p>
+    <w:p>
+      <w:pPr>
+        <w:pStyle w:val="Prrafodelista"/>
+        <w:ind w:left="1080"/>
+      </w:pPr>
+      <w:r>
+        <w:t xml:space="preserve">Abrirá la </w:t>
+      </w:r>
+      <w:hyperlink w:anchor="inventario" w:history="1">
+        <w:r>
+          <w:rPr>
+            <w:rStyle w:val="Hipervnculo"/>
+          </w:rPr>
+          <w:t>ventana</w:t>
+        </w:r>
+      </w:hyperlink>
+      <w:r>
+        <w:t xml:space="preserve"> de inventario desde la cual administrar el inventario.</w:t>
+      </w:r>
+    </w:p>
+    <w:p>
+      <w:pPr>
+        <w:pStyle w:val="Prrafodelista"/>
+        <w:numPr>
+          <w:ilvl w:val="0"/>
+          <w:numId w:val="5"/>
+        </w:numPr>
+        <w:rPr>
+          <w:b/>
+        </w:rPr>
+      </w:pPr>
+      <w:r>
+        <w:rPr>
+          <w:b/>
+        </w:rPr>
+        <w:t>Ventas:</w:t>
+      </w:r>
+    </w:p>
+    <w:p>
+      <w:pPr>
+        <w:pStyle w:val="Prrafodelista"/>
+        <w:ind w:left="1080"/>
+      </w:pPr>
+      <w:r>
+        <w:t xml:space="preserve">Abrirá la ventana de </w:t>
+      </w:r>
+      <w:r>
+        <w:t>ventas que mostrará el historial de ventas con sus productos correspondientes.</w:t>
+      </w:r>
+    </w:p>
+    <w:p>
+      <w:pPr>
+        <w:rPr>
+          <w:b/>
+        </w:rPr>
+      </w:pPr>
+    </w:p>
+    <w:p>
+      <w:pPr>
+        <w:rPr>
+          <w:b/>
+        </w:rPr>
+      </w:pPr>
+    </w:p>
+    <w:p>
+      <w:pPr>
+        <w:rPr>
+          <w:b/>
+        </w:rPr>
+      </w:pPr>
+    </w:p>
+    <w:p>
+      <w:pPr>
+        <w:rPr>
+          <w:b/>
+        </w:rPr>
+      </w:pPr>
+    </w:p>
+    <w:p>
+      <w:pPr>
+        <w:rPr>
+          <w:b/>
+        </w:rPr>
+      </w:pPr>
+    </w:p>
+    <w:p>
+      <w:pPr>
+        <w:rPr>
+          <w:b/>
+        </w:rPr>
+      </w:pPr>
+    </w:p>
+    <w:p>
+      <w:pPr>
+        <w:rPr>
+          <w:b/>
+        </w:rPr>
+      </w:pPr>
+    </w:p>
+    <w:p>
+      <w:pPr>
+        <w:rPr>
+          <w:b/>
+        </w:rPr>
+      </w:pPr>
+    </w:p>
+    <w:p>
+      <w:pPr>
+        <w:rPr>
+          <w:b/>
+        </w:rPr>
+      </w:pPr>
+    </w:p>
+    <w:p>
+      <w:pPr>
+        <w:rPr>
+          <w:b/>
+        </w:rPr>
+      </w:pPr>
+    </w:p>
+    <w:p>
+      <w:pPr>
+        <w:rPr>
+          <w:b/>
+        </w:rPr>
+      </w:pPr>
+    </w:p>
+    <w:p>
+      <w:pPr>
+        <w:rPr>
+          <w:b/>
+        </w:rPr>
+      </w:pPr>
+    </w:p>
+    <w:p>
+      <w:pPr>
+        <w:pStyle w:val="Ttulo1"/>
+      </w:pPr>
+      <w:bookmarkStart w:id="5" w:name="inventario"/>
+      <w:r>
+        <w:lastRenderedPageBreak/>
+        <w:t>Inventario</w:t>
+      </w:r>
+    </w:p>
+    <w:bookmarkEnd w:id="5"/>
+    <w:p>
+      <w:pPr>
+        <w:keepNext/>
+      </w:pPr>
+      <w:r>
+        <w:rPr>
+          <w:noProof/>
+        </w:rPr>
+        <mc:AlternateContent>
+          <mc:Choice Requires="wps">
+            <w:drawing>
+              <wp:anchor distT="45720" distB="45720" distL="114300" distR="114300" simplePos="0" relativeHeight="251696128" behindDoc="0" locked="0" layoutInCell="1" allowOverlap="1" wp14:anchorId="6EEE1D3A" wp14:editId="3FE41ACE">
+                <wp:simplePos x="0" y="0"/>
+                <wp:positionH relativeFrom="column">
+                  <wp:posOffset>1706880</wp:posOffset>
+                </wp:positionH>
+                <wp:positionV relativeFrom="paragraph">
+                  <wp:posOffset>4304665</wp:posOffset>
+                </wp:positionV>
+                <wp:extent cx="670560" cy="304800"/>
+                <wp:effectExtent l="0" t="0" r="0" b="0"/>
+                <wp:wrapNone/>
+                <wp:docPr id="26" name="Cuadro de texto 2"/>
+                <wp:cNvGraphicFramePr>
+                  <a:graphicFrameLocks xmlns:a="http://schemas.openxmlformats.org/drawingml/2006/main"/>
+                </wp:cNvGraphicFramePr>
+                <a:graphic xmlns:a="http://schemas.openxmlformats.org/drawingml/2006/main">
+                  <a:graphicData uri="http://schemas.microsoft.com/office/word/2010/wordprocessingShape">
+                    <wps:wsp>
+                      <wps:cNvSpPr txBox="1">
+                        <a:spLocks noChangeArrowheads="1"/>
+                      </wps:cNvSpPr>
+                      <wps:spPr bwMode="auto">
+                        <a:xfrm>
+                          <a:off x="0" y="0"/>
+                          <a:ext cx="670560" cy="304800"/>
+                        </a:xfrm>
+                        <a:prstGeom prst="rect">
+                          <a:avLst/>
+                        </a:prstGeom>
+                        <a:noFill/>
+                        <a:ln w="9525">
+                          <a:noFill/>
+                          <a:miter lim="800000"/>
+                          <a:headEnd/>
+                          <a:tailEnd/>
+                        </a:ln>
+                      </wps:spPr>
+                      <wps:txbx>
+                        <w:txbxContent>
+                          <w:p>
+                            <w:pPr>
+                              <w:rPr>
+                                <w:b/>
+                                <w:color w:val="FF0000"/>
+                              </w:rPr>
+                            </w:pPr>
+                            <w:r>
+                              <w:rPr>
+                                <w:b/>
+                                <w:color w:val="FF0000"/>
+                              </w:rPr>
+                              <w:t>9</w:t>
+                            </w:r>
+                          </w:p>
+                        </w:txbxContent>
+                      </wps:txbx>
+                      <wps:bodyPr rot="0" vert="horz" wrap="square" lIns="91440" tIns="45720" rIns="91440" bIns="45720" anchor="t" anchorCtr="0">
+                        <a:noAutofit/>
+                      </wps:bodyPr>
+                    </wps:wsp>
+                  </a:graphicData>
+                </a:graphic>
+                <wp14:sizeRelH relativeFrom="margin">
+                  <wp14:pctWidth>0</wp14:pctWidth>
+                </wp14:sizeRelH>
+                <wp14:sizeRelV relativeFrom="margin">
+                  <wp14:pctHeight>0</wp14:pctHeight>
+                </wp14:sizeRelV>
+              </wp:anchor>
+            </w:drawing>
+          </mc:Choice>
+          <mc:Fallback>
+            <w:pict>
+              <v:shape w14:anchorId="6EEE1D3A" id="_x0000_s1036" type="#_x0000_t202" style="position:absolute;margin-left:134.4pt;margin-top:338.95pt;width:52.8pt;height:24pt;z-index:251696128;visibility:visible;mso-wrap-style:square;mso-width-percent:0;mso-height-percent:0;mso-wrap-distance-left:9pt;mso-wrap-distance-top:3.6pt;mso-wrap-distance-right:9pt;mso-wrap-distance-bottom:3.6pt;mso-position-horizontal:absolute;mso-position-horizontal-relative:text;mso-position-vertical:absolute;mso-position-vertical-relative:text;mso-width-percent:0;mso-height-percent:0;mso-width-relative:margin;mso-height-relative:margin;v-text-anchor:top" o:gfxdata="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" filled="f" stroked="f">
+                <v:textbox>
+                  <w:txbxContent>
+                    <w:p>
+                      <w:pPr>
+                        <w:rPr>
+                          <w:b/>
+                          <w:color w:val="FF0000"/>
+                        </w:rPr>
+                      </w:pPr>
+                      <w:r>
+                        <w:rPr>
+                          <w:b/>
+                          <w:color w:val="FF0000"/>
+                        </w:rPr>
+                        <w:t>9</w:t>
+                      </w:r>
+                    </w:p>
+                  </w:txbxContent>
+                </v:textbox>
+              </v:shape>
+            </w:pict>
+          </mc:Fallback>
+        </mc:AlternateContent>
+      </w:r>
+      <w:r>
+        <w:rPr>
+          <w:noProof/>
+        </w:rPr>
+        <mc:AlternateContent>
+          <mc:Choice Requires="wps">
+            <w:drawing>
+              <wp:anchor distT="45720" distB="45720" distL="114300" distR="114300" simplePos="0" relativeHeight="251694080" behindDoc="0" locked="0" layoutInCell="1" allowOverlap="1" wp14:anchorId="2CE5177F" wp14:editId="6BC321A0">
+                <wp:simplePos x="0" y="0"/>
+                <wp:positionH relativeFrom="column">
+                  <wp:posOffset>5608320</wp:posOffset>
+                </wp:positionH>
+                <wp:positionV relativeFrom="paragraph">
+                  <wp:posOffset>3923665</wp:posOffset>
+                </wp:positionV>
+                <wp:extent cx="670560" cy="304800"/>
+                <wp:effectExtent l="0" t="0" r="0" b="0"/>
+                <wp:wrapNone/>
+                <wp:docPr id="25" name="Cuadro de texto 2"/>
+                <wp:cNvGraphicFramePr>
+                  <a:graphicFrameLocks xmlns:a="http://schemas.openxmlformats.org/drawingml/2006/main"/>
+                </wp:cNvGraphicFramePr>
+                <a:graphic xmlns:a="http://schemas.openxmlformats.org/drawingml/2006/main">
+                  <a:graphicData uri="http://schemas.microsoft.com/office/word/2010/wordprocessingShape">
+                    <wps:wsp>
+                      <wps:cNvSpPr txBox="1">
+                        <a:spLocks noChangeArrowheads="1"/>
+                      </wps:cNvSpPr>
+                      <wps:spPr bwMode="auto">
+                        <a:xfrm>
+                          <a:off x="0" y="0"/>
+                          <a:ext cx="670560" cy="304800"/>
+                        </a:xfrm>
+                        <a:prstGeom prst="rect">
+                          <a:avLst/>
+                        </a:prstGeom>
+                        <a:noFill/>
+                        <a:ln w="9525">
+                          <a:noFill/>
+                          <a:miter lim="800000"/>
+                          <a:headEnd/>
+                          <a:tailEnd/>
+                        </a:ln>
+                      </wps:spPr>
+                      <wps:txbx>
+                        <w:txbxContent>
+                          <w:p>
+                            <w:pPr>
+                              <w:rPr>
+                                <w:b/>
+                                <w:color w:val="FF0000"/>
+                              </w:rPr>
+                            </w:pPr>
+                            <w:r>
+                              <w:rPr>
+                                <w:b/>
+                                <w:color w:val="FF0000"/>
+                              </w:rPr>
+                              <w:t>8</w:t>
+                            </w:r>
+                          </w:p>
+                        </w:txbxContent>
+                      </wps:txbx>
+                      <wps:bodyPr rot="0" vert="horz" wrap="square" lIns="91440" tIns="45720" rIns="91440" bIns="45720" anchor="t" anchorCtr="0">
+                        <a:noAutofit/>
+                      </wps:bodyPr>
+                    </wps:wsp>
+                  </a:graphicData>
+                </a:graphic>
+                <wp14:sizeRelH relativeFrom="margin">
+                  <wp14:pctWidth>0</wp14:pctWidth>
+                </wp14:sizeRelH>
+                <wp14:sizeRelV relativeFrom="margin">
+                  <wp14:pctHeight>0</wp14:pctHeight>
+                </wp14:sizeRelV>
+              </wp:anchor>
+            </w:drawing>
+          </mc:Choice>
+          <mc:Fallback>
+            <w:pict>
+              <v:shape w14:anchorId="2CE5177F" id="_x0000_s1037" type="#_x0000_t202" style="position:absolute;margin-left:441.6pt;margin-top:308.95pt;width:52.8pt;height:24pt;z-index:251694080;visibility:visible;mso-wrap-style:square;mso-width-percent:0;mso-height-percent:0;mso-wrap-distance-left:9pt;mso-wrap-distance-top:3.6pt;mso-wrap-distance-right:9pt;mso-wrap-distance-bottom:3.6pt;mso-position-horizontal:absolute;mso-position-horizontal-relative:text;mso-position-vertical:absolute;mso-position-vertical-relative:text;mso-width-percent:0;mso-height-percent:0;mso-width-relative:margin;mso-height-relative:margin;v-text-anchor:top" o:gfxdata="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" filled="f" stroked="f">
+                <v:textbox>
+                  <w:txbxContent>
+                    <w:p>
+                      <w:pPr>
+                        <w:rPr>
+                          <w:b/>
+                          <w:color w:val="FF0000"/>
+                        </w:rPr>
+                      </w:pPr>
+                      <w:r>
+                        <w:rPr>
+                          <w:b/>
+                          <w:color w:val="FF0000"/>
+                        </w:rPr>
+                        <w:t>8</w:t>
+                      </w:r>
+                    </w:p>
+                  </w:txbxContent>
+                </v:textbox>
+              </v:shape>
+            </w:pict>
+          </mc:Fallback>
+        </mc:AlternateContent>
+      </w:r>
+      <w:r>
+        <w:rPr>
+          <w:noProof/>
+        </w:rPr>
+        <mc:AlternateContent>
+          <mc:Choice Requires="wps">
+            <w:drawing>
+              <wp:anchor distT="45720" distB="45720" distL="114300" distR="114300" simplePos="0" relativeHeight="251692032" behindDoc="0" locked="0" layoutInCell="1" allowOverlap="1" wp14:anchorId="37EDE3B2" wp14:editId="3C450525">
+                <wp:simplePos x="0" y="0"/>
+                <wp:positionH relativeFrom="column">
+                  <wp:posOffset>1896110</wp:posOffset>
+                </wp:positionH>
+                <wp:positionV relativeFrom="paragraph">
+                  <wp:posOffset>3914140</wp:posOffset>
+                </wp:positionV>
+                <wp:extent cx="670560" cy="304800"/>
+                <wp:effectExtent l="0" t="0" r="0" b="0"/>
+                <wp:wrapNone/>
+                <wp:docPr id="24" name="Cuadro de texto 2"/>
+                <wp:cNvGraphicFramePr>
+                  <a:graphicFrameLocks xmlns:a="http://schemas.openxmlformats.org/drawingml/2006/main"/>
+                </wp:cNvGraphicFramePr>
+                <a:graphic xmlns:a="http://schemas.openxmlformats.org/drawingml/2006/main">
+                  <a:graphicData uri="http://schemas.microsoft.com/office/word/2010/wordprocessingShape">
+                    <wps:wsp>
+                      <wps:cNvSpPr txBox="1">
+                        <a:spLocks noChangeArrowheads="1"/>
+                      </wps:cNvSpPr>
+                      <wps:spPr bwMode="auto">
+                        <a:xfrm>
+                          <a:off x="0" y="0"/>
+                          <a:ext cx="670560" cy="304800"/>
+                        </a:xfrm>
+                        <a:prstGeom prst="rect">
+                          <a:avLst/>
+                        </a:prstGeom>
+                        <a:noFill/>
+                        <a:ln w="9525">
+                          <a:noFill/>
+                          <a:miter lim="800000"/>
+                          <a:headEnd/>
+                          <a:tailEnd/>
+                        </a:ln>
+                      </wps:spPr>
+                      <wps:txbx>
+                        <w:txbxContent>
+                          <w:p>
+                            <w:pPr>
+                              <w:rPr>
+                                <w:b/>
+                                <w:color w:val="FF0000"/>
+                              </w:rPr>
+                            </w:pPr>
+                            <w:r>
+                              <w:rPr>
+                                <w:b/>
+                                <w:color w:val="FF0000"/>
+                              </w:rPr>
+                              <w:t>7</w:t>
+                            </w:r>
+                          </w:p>
+                        </w:txbxContent>
+                      </wps:txbx>
+                      <wps:bodyPr rot="0" vert="horz" wrap="square" lIns="91440" tIns="45720" rIns="91440" bIns="45720" anchor="t" anchorCtr="0">
+                        <a:noAutofit/>
+                      </wps:bodyPr>
+                    </wps:wsp>
+                  </a:graphicData>
+                </a:graphic>
+                <wp14:sizeRelH relativeFrom="margin">
+                  <wp14:pctWidth>0</wp14:pctWidth>
+                </wp14:sizeRelH>
+                <wp14:sizeRelV relativeFrom="margin">
+                  <wp14:pctHeight>0</wp14:pctHeight>
+                </wp14:sizeRelV>
+              </wp:anchor>
+            </w:drawing>
+          </mc:Choice>
+          <mc:Fallback>
+            <w:pict>
+              <v:shape w14:anchorId="37EDE3B2" id="_x0000_s1038" type="#_x0000_t202" style="position:absolute;margin-left:149.3pt;margin-top:308.2pt;width:52.8pt;height:24pt;z-index:251692032;visibility:visible;mso-wrap-style:square;mso-width-percent:0;mso-height-percent:0;mso-wrap-distance-left:9pt;mso-wrap-distance-top:3.6pt;mso-wrap-distance-right:9pt;mso-wrap-distance-bottom:3.6pt;mso-position-horizontal:absolute;mso-position-horizontal-relative:text;mso-position-vertical:absolute;mso-position-vertical-relative:text;mso-width-percent:0;mso-height-percent:0;mso-width-relative:margin;mso-height-relative:margin;v-text-anchor:top" o:gfxdata="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" filled="f" stroked="f">
+                <v:textbox>
+                  <w:txbxContent>
+                    <w:p>
+                      <w:pPr>
+                        <w:rPr>
+                          <w:b/>
+                          <w:color w:val="FF0000"/>
+                        </w:rPr>
+                      </w:pPr>
+                      <w:r>
+                        <w:rPr>
+                          <w:b/>
+                          <w:color w:val="FF0000"/>
+                        </w:rPr>
+                        <w:t>7</w:t>
+                      </w:r>
+                    </w:p>
+                  </w:txbxContent>
+                </v:textbox>
+              </v:shape>
+            </w:pict>
+          </mc:Fallback>
+        </mc:AlternateContent>
+      </w:r>
+      <w:r>
+        <w:rPr>
+          <w:noProof/>
+        </w:rPr>
+        <mc:AlternateContent>
+          <mc:Choice Requires="wps">
+            <w:drawing>
+              <wp:anchor distT="45720" distB="45720" distL="114300" distR="114300" simplePos="0" relativeHeight="251689984" behindDoc="0" locked="0" layoutInCell="1" allowOverlap="1" wp14:anchorId="3EE34258" wp14:editId="2F750502">
+                <wp:simplePos x="0" y="0"/>
+                <wp:positionH relativeFrom="column">
+                  <wp:posOffset>-222250</wp:posOffset>
+                </wp:positionH>
+                <wp:positionV relativeFrom="paragraph">
+                  <wp:posOffset>3944620</wp:posOffset>
+                </wp:positionV>
+                <wp:extent cx="670560" cy="304800"/>
+                <wp:effectExtent l="0" t="0" r="0" b="0"/>
+                <wp:wrapNone/>
+                <wp:docPr id="22" name="Cuadro de texto 2"/>
+                <wp:cNvGraphicFramePr>
+                  <a:graphicFrameLocks xmlns:a="http://schemas.openxmlformats.org/drawingml/2006/main"/>
+                </wp:cNvGraphicFramePr>
+                <a:graphic xmlns:a="http://schemas.openxmlformats.org/drawingml/2006/main">
+                  <a:graphicData uri="http://schemas.microsoft.com/office/word/2010/wordprocessingShape">
+                    <wps:wsp>
+                      <wps:cNvSpPr txBox="1">
+                        <a:spLocks noChangeArrowheads="1"/>
+                      </wps:cNvSpPr>
+                      <wps:spPr bwMode="auto">
+                        <a:xfrm>
+                          <a:off x="0" y="0"/>
+                          <a:ext cx="670560" cy="304800"/>
+                        </a:xfrm>
+                        <a:prstGeom prst="rect">
+                          <a:avLst/>
+                        </a:prstGeom>
+                        <a:noFill/>
+                        <a:ln w="9525">
+                          <a:noFill/>
+                          <a:miter lim="800000"/>
+                          <a:headEnd/>
+                          <a:tailEnd/>
+                        </a:ln>
+                      </wps:spPr>
+                      <wps:txbx>
+                        <w:txbxContent>
+                          <w:p>
+                            <w:pPr>
+                              <w:rPr>
+                                <w:b/>
+                                <w:color w:val="FF0000"/>
+                              </w:rPr>
+                            </w:pPr>
+                            <w:r>
+                              <w:rPr>
+                                <w:b/>
+                                <w:color w:val="FF0000"/>
+                              </w:rPr>
+                              <w:t>6</w:t>
+                            </w:r>
+                          </w:p>
+                        </w:txbxContent>
+                      </wps:txbx>
+                      <wps:bodyPr rot="0" vert="horz" wrap="square" lIns="91440" tIns="45720" rIns="91440" bIns="45720" anchor="t" anchorCtr="0">
+                        <a:noAutofit/>
+                      </wps:bodyPr>
+                    </wps:wsp>
+                  </a:graphicData>
+                </a:graphic>
+                <wp14:sizeRelH relativeFrom="margin">
+                  <wp14:pctWidth>0</wp14:pctWidth>
+                </wp14:sizeRelH>
+                <wp14:sizeRelV relativeFrom="margin">
+                  <wp14:pctHeight>0</wp14:pctHeight>
+                </wp14:sizeRelV>
+              </wp:anchor>
+            </w:drawing>
+          </mc:Choice>
+          <mc:Fallback>
+            <w:pict>
+              <v:shape w14:anchorId="3EE34258" id="_x0000_s1039" type="#_x0000_t202" style="position:absolute;margin-left:-17.5pt;margin-top:310.6pt;width:52.8pt;height:24pt;z-index:251689984;visibility:visible;mso-wrap-style:square;mso-width-percent:0;mso-height-percent:0;mso-wrap-distance-left:9pt;mso-wrap-distance-top:3.6pt;mso-wrap-distance-right:9pt;mso-wrap-distance-bottom:3.6pt;mso-position-horizontal:absolute;mso-position-horizontal-relative:text;mso-position-vertical:absolute;mso-position-vertical-relative:text;mso-width-percent:0;mso-height-percent:0;mso-width-relative:margin;mso-height-relative:margin;v-text-anchor:top" o:gfxdata="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" filled="f" stroked="f">
+                <v:textbox>
+                  <w:txbxContent>
+                    <w:p>
+                      <w:pPr>
+                        <w:rPr>
+                          <w:b/>
+                          <w:color w:val="FF0000"/>
+                        </w:rPr>
+                      </w:pPr>
+                      <w:r>
+                        <w:rPr>
+                          <w:b/>
+                          <w:color w:val="FF0000"/>
+                        </w:rPr>
+                        <w:t>6</w:t>
+                      </w:r>
+                    </w:p>
+                  </w:txbxContent>
+                </v:textbox>
+              </v:shape>
+            </w:pict>
+          </mc:Fallback>
+        </mc:AlternateContent>
+      </w:r>
+      <w:r>
+        <w:rPr>
+          <w:noProof/>
+        </w:rPr>
+        <mc:AlternateContent>
+          <mc:Choice Requires="wps">
+            <w:drawing>
+              <wp:anchor distT="45720" distB="45720" distL="114300" distR="114300" simplePos="0" relativeHeight="251687936" behindDoc="0" locked="0" layoutInCell="1" allowOverlap="1" wp14:anchorId="374DEBCD" wp14:editId="435BFBA7">
+                <wp:simplePos x="0" y="0"/>
+                <wp:positionH relativeFrom="column">
+                  <wp:posOffset>59690</wp:posOffset>
+                </wp:positionH>
+                <wp:positionV relativeFrom="paragraph">
+                  <wp:posOffset>3030220</wp:posOffset>
+                </wp:positionV>
+                <wp:extent cx="670560" cy="304800"/>
+                <wp:effectExtent l="0" t="0" r="0" b="0"/>
+                <wp:wrapNone/>
+                <wp:docPr id="11" name="Cuadro de texto 2"/>
+                <wp:cNvGraphicFramePr>
+                  <a:graphicFrameLocks xmlns:a="http://schemas.openxmlformats.org/drawingml/2006/main"/>
+                </wp:cNvGraphicFramePr>
+                <a:graphic xmlns:a="http://schemas.openxmlformats.org/drawingml/2006/main">
+                  <a:graphicData uri="http://schemas.microsoft.com/office/word/2010/wordprocessingShape">
+                    <wps:wsp>
+                      <wps:cNvSpPr txBox="1">
+                        <a:spLocks noChangeArrowheads="1"/>
+                      </wps:cNvSpPr>
+                      <wps:spPr bwMode="auto">
+                        <a:xfrm>
+                          <a:off x="0" y="0"/>
+                          <a:ext cx="670560" cy="304800"/>
+                        </a:xfrm>
+                        <a:prstGeom prst="rect">
+                          <a:avLst/>
+                        </a:prstGeom>
+                        <a:noFill/>
+                        <a:ln w="9525">
+                          <a:noFill/>
+                          <a:miter lim="800000"/>
+                          <a:headEnd/>
+                          <a:tailEnd/>
+                        </a:ln>
+                      </wps:spPr>
+                      <wps:txbx>
+                        <w:txbxContent>
+                          <w:p>
+                            <w:pPr>
+                              <w:rPr>
+                                <w:b/>
+                                <w:color w:val="FF0000"/>
+                              </w:rPr>
+                            </w:pPr>
+                            <w:r>
+                              <w:rPr>
+                                <w:b/>
+                                <w:color w:val="FF0000"/>
+                              </w:rPr>
+                              <w:t>5</w:t>
+                            </w:r>
+                          </w:p>
+                        </w:txbxContent>
+                      </wps:txbx>
+                      <wps:bodyPr rot="0" vert="horz" wrap="square" lIns="91440" tIns="45720" rIns="91440" bIns="45720" anchor="t" anchorCtr="0">
+                        <a:noAutofit/>
+                      </wps:bodyPr>
+                    </wps:wsp>
+                  </a:graphicData>
+                </a:graphic>
+                <wp14:sizeRelH relativeFrom="margin">
+                  <wp14:pctWidth>0</wp14:pctWidth>
+                </wp14:sizeRelH>
+                <wp14:sizeRelV relativeFrom="margin">
+                  <wp14:pctHeight>0</wp14:pctHeight>
+                </wp14:sizeRelV>
+              </wp:anchor>
+            </w:drawing>
+          </mc:Choice>
+          <mc:Fallback>
+            <w:pict>
+              <v:shape w14:anchorId="374DEBCD" id="_x0000_s1040" type="#_x0000_t202" style="position:absolute;margin-left:4.7pt;margin-top:238.6pt;width:52.8pt;height:24pt;z-index:251687936;visibility:visible;mso-wrap-style:square;mso-width-percent:0;mso-height-percent:0;mso-wrap-distance-left:9pt;mso-wrap-distance-top:3.6pt;mso-wrap-distance-right:9pt;mso-wrap-distance-bottom:3.6pt;mso-position-horizontal:absolute;mso-position-horizontal-relative:text;mso-position-vertical:absolute;mso-position-vertical-relative:text;mso-width-percent:0;mso-height-percent:0;mso-width-relative:margin;mso-height-relative:margin;v-text-anchor:top" o:gfxdata="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" filled="f" stroked="f">
+                <v:textbox>
+                  <w:txbxContent>
+                    <w:p>
+                      <w:pPr>
+                        <w:rPr>
+                          <w:b/>
+                          <w:color w:val="FF0000"/>
+                        </w:rPr>
+                      </w:pPr>
+                      <w:r>
+                        <w:rPr>
+                          <w:b/>
+                          <w:color w:val="FF0000"/>
+                        </w:rPr>
+                        <w:t>5</w:t>
+                      </w:r>
+                    </w:p>
+                  </w:txbxContent>
+                </v:textbox>
+              </v:shape>
+            </w:pict>
+          </mc:Fallback>
+        </mc:AlternateContent>
+      </w:r>
+      <w:r>
+        <w:rPr>
+          <w:noProof/>
+        </w:rPr>
+        <mc:AlternateContent>
+          <mc:Choice Requires="wps">
+            <w:drawing>
+              <wp:anchor distT="45720" distB="45720" distL="114300" distR="114300" simplePos="0" relativeHeight="251685888" behindDoc="0" locked="0" layoutInCell="1" allowOverlap="1" wp14:anchorId="3AD209E3" wp14:editId="26D2299A">
+                <wp:simplePos x="0" y="0"/>
+                <wp:positionH relativeFrom="column">
+                  <wp:posOffset>2750820</wp:posOffset>
+                </wp:positionH>
+                <wp:positionV relativeFrom="paragraph">
+                  <wp:posOffset>1378585</wp:posOffset>
+                </wp:positionV>
+                <wp:extent cx="670560" cy="304800"/>
+                <wp:effectExtent l="0" t="0" r="0" b="0"/>
+                <wp:wrapNone/>
+                <wp:docPr id="10" name="Cuadro de texto 2"/>
+                <wp:cNvGraphicFramePr>
+                  <a:graphicFrameLocks xmlns:a="http://schemas.openxmlformats.org/drawingml/2006/main"/>
+                </wp:cNvGraphicFramePr>
+                <a:graphic xmlns:a="http://schemas.openxmlformats.org/drawingml/2006/main">
+                  <a:graphicData uri="http://schemas.microsoft.com/office/word/2010/wordprocessingShape">
+                    <wps:wsp>
+                      <wps:cNvSpPr txBox="1">
+                        <a:spLocks noChangeArrowheads="1"/>
+                      </wps:cNvSpPr>
+                      <wps:spPr bwMode="auto">
+                        <a:xfrm>
+                          <a:off x="0" y="0"/>
+                          <a:ext cx="670560" cy="304800"/>
+                        </a:xfrm>
+                        <a:prstGeom prst="rect">
+                          <a:avLst/>
+                        </a:prstGeom>
+                        <a:noFill/>
+                        <a:ln w="9525">
+                          <a:noFill/>
+                          <a:miter lim="800000"/>
+                          <a:headEnd/>
+                          <a:tailEnd/>
+                        </a:ln>
+                      </wps:spPr>
+                      <wps:txbx>
+                        <w:txbxContent>
+                          <w:p>
+                            <w:pPr>
+                              <w:rPr>
+                                <w:b/>
+                                <w:color w:val="FF0000"/>
+                              </w:rPr>
+                            </w:pPr>
+                            <w:r>
+                              <w:rPr>
+                                <w:b/>
+                                <w:color w:val="FF0000"/>
+                              </w:rPr>
+                              <w:t>4</w:t>
+                            </w:r>
+                          </w:p>
+                        </w:txbxContent>
+                      </wps:txbx>
+                      <wps:bodyPr rot="0" vert="horz" wrap="square" lIns="91440" tIns="45720" rIns="91440" bIns="45720" anchor="t" anchorCtr="0">
+                        <a:noAutofit/>
+                      </wps:bodyPr>
+                    </wps:wsp>
+                  </a:graphicData>
+                </a:graphic>
+                <wp14:sizeRelH relativeFrom="margin">
+                  <wp14:pctWidth>0</wp14:pctWidth>
+                </wp14:sizeRelH>
+                <wp14:sizeRelV relativeFrom="margin">
+                  <wp14:pctHeight>0</wp14:pctHeight>
+                </wp14:sizeRelV>
+              </wp:anchor>
+            </w:drawing>
+          </mc:Choice>
+          <mc:Fallback>
+            <w:pict>
+              <v:shape w14:anchorId="3AD209E3" id="_x0000_s1041" type="#_x0000_t202" style="position:absolute;margin-left:216.6pt;margin-top:108.55pt;width:52.8pt;height:24pt;z-index:251685888;visibility:visible;mso-wrap-style:square;mso-width-percent:0;mso-height-percent:0;mso-wrap-distance-left:9pt;mso-wrap-distance-top:3.6pt;mso-wrap-distance-right:9pt;mso-wrap-distance-bottom:3.6pt;mso-position-horizontal:absolute;mso-position-horizontal-relative:text;mso-position-vertical:absolute;mso-position-vertical-relative:text;mso-width-percent:0;mso-height-percent:0;mso-width-relative:margin;mso-height-relative:margin;v-text-anchor:top" o:gfxdata="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" filled="f" stroked="f">
+                <v:textbox>
+                  <w:txbxContent>
+                    <w:p>
+                      <w:pPr>
+                        <w:rPr>
+                          <w:b/>
+                          <w:color w:val="FF0000"/>
+                        </w:rPr>
+                      </w:pPr>
+                      <w:r>
+                        <w:rPr>
+                          <w:b/>
+                          <w:color w:val="FF0000"/>
+                        </w:rPr>
+                        <w:t>4</w:t>
+                      </w:r>
+                    </w:p>
+                  </w:txbxContent>
+                </v:textbox>
+              </v:shape>
+            </w:pict>
+          </mc:Fallback>
+        </mc:AlternateContent>
+      </w:r>
+      <w:r>
+        <w:rPr>
+          <w:noProof/>
+        </w:rPr>
+        <mc:AlternateContent>
+          <mc:Choice Requires="wps">
+            <w:drawing>
+              <wp:anchor distT="45720" distB="45720" distL="114300" distR="114300" simplePos="0" relativeHeight="251683840" behindDoc="0" locked="0" layoutInCell="1" allowOverlap="1" wp14:anchorId="6792AE24" wp14:editId="012F99F0">
+                <wp:simplePos x="0" y="0"/>
+                <wp:positionH relativeFrom="column">
+                  <wp:posOffset>5577840</wp:posOffset>
+                </wp:positionH>
+                <wp:positionV relativeFrom="paragraph">
+                  <wp:posOffset>266065</wp:posOffset>
+                </wp:positionV>
+                <wp:extent cx="670560" cy="304800"/>
+                <wp:effectExtent l="0" t="0" r="0" b="0"/>
+                <wp:wrapNone/>
+                <wp:docPr id="9" name="Cuadro de texto 2"/>
+                <wp:cNvGraphicFramePr>
+                  <a:graphicFrameLocks xmlns:a="http://schemas.openxmlformats.org/drawingml/2006/main"/>
+                </wp:cNvGraphicFramePr>
+                <a:graphic xmlns:a="http://schemas.openxmlformats.org/drawingml/2006/main">
+                  <a:graphicData uri="http://schemas.microsoft.com/office/word/2010/wordprocessingShape">
+                    <wps:wsp>
+                      <wps:cNvSpPr txBox="1">
+                        <a:spLocks noChangeArrowheads="1"/>
+                      </wps:cNvSpPr>
+                      <wps:spPr bwMode="auto">
+                        <a:xfrm>
+                          <a:off x="0" y="0"/>
+                          <a:ext cx="670560" cy="304800"/>
+                        </a:xfrm>
+                        <a:prstGeom prst="rect">
+                          <a:avLst/>
+                        </a:prstGeom>
+                        <a:noFill/>
+                        <a:ln w="9525">
+                          <a:noFill/>
+                          <a:miter lim="800000"/>
+                          <a:headEnd/>
+                          <a:tailEnd/>
+                        </a:ln>
+                      </wps:spPr>
+                      <wps:txbx>
+                        <w:txbxContent>
+                          <w:p>
+                            <w:pPr>
+                              <w:rPr>
+                                <w:b/>
+                                <w:color w:val="FF0000"/>
+                              </w:rPr>
+                            </w:pPr>
+                            <w:r>
+                              <w:rPr>
+                                <w:b/>
+                                <w:color w:val="FF0000"/>
+                              </w:rPr>
+                              <w:t>3</w:t>
+                            </w:r>
+                          </w:p>
+                        </w:txbxContent>
+                      </wps:txbx>
+                      <wps:bodyPr rot="0" vert="horz" wrap="square" lIns="91440" tIns="45720" rIns="91440" bIns="45720" anchor="t" anchorCtr="0">
+                        <a:noAutofit/>
+                      </wps:bodyPr>
+                    </wps:wsp>
+                  </a:graphicData>
+                </a:graphic>
+                <wp14:sizeRelH relativeFrom="margin">
+                  <wp14:pctWidth>0</wp14:pctWidth>
+                </wp14:sizeRelH>
+                <wp14:sizeRelV relativeFrom="margin">
+                  <wp14:pctHeight>0</wp14:pctHeight>
+                </wp14:sizeRelV>
+              </wp:anchor>
+            </w:drawing>
+          </mc:Choice>
+          <mc:Fallback>
+            <w:pict>
+              <v:shape w14:anchorId="6792AE24" id="_x0000_s1042" type="#_x0000_t202" style="position:absolute;margin-left:439.2pt;margin-top:20.95pt;width:52.8pt;height:24pt;z-index:251683840;visibility:visible;mso-wrap-style:square;mso-width-percent:0;mso-height-percent:0;mso-wrap-distance-left:9pt;mso-wrap-distance-top:3.6pt;mso-wrap-distance-right:9pt;mso-wrap-distance-bottom:3.6pt;mso-position-horizontal:absolute;mso-position-horizontal-relative:text;mso-position-vertical:absolute;mso-position-vertical-relative:text;mso-width-percent:0;mso-height-percent:0;mso-width-relative:margin;mso-height-relative:margin;v-text-anchor:top" o:gfxdata="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" filled="f" stroked="f">
+                <v:textbox>
+                  <w:txbxContent>
+                    <w:p>
+                      <w:pPr>
+                        <w:rPr>
+                          <w:b/>
+                          <w:color w:val="FF0000"/>
+                        </w:rPr>
+                      </w:pPr>
+                      <w:r>
+                        <w:rPr>
+                          <w:b/>
+                          <w:color w:val="FF0000"/>
+                        </w:rPr>
+                        <w:t>3</w:t>
+                      </w:r>
+                    </w:p>
+                  </w:txbxContent>
+                </v:textbox>
+              </v:shape>
+            </w:pict>
+          </mc:Fallback>
+        </mc:AlternateContent>
+      </w:r>
+      <w:r>
+        <w:rPr>
+          <w:noProof/>
+        </w:rPr>
+        <mc:AlternateContent>
+          <mc:Choice Requires="wps">
+            <w:drawing>
+              <wp:anchor distT="45720" distB="45720" distL="114300" distR="114300" simplePos="0" relativeHeight="251681792" behindDoc="0" locked="0" layoutInCell="1" allowOverlap="1" wp14:anchorId="1A312D29" wp14:editId="6B9E2E5F">
+                <wp:simplePos x="0" y="0"/>
+                <wp:positionH relativeFrom="column">
+                  <wp:posOffset>4014470</wp:posOffset>
+                </wp:positionH>
+                <wp:positionV relativeFrom="paragraph">
+                  <wp:posOffset>256540</wp:posOffset>
+                </wp:positionV>
+                <wp:extent cx="670560" cy="304800"/>
+                <wp:effectExtent l="0" t="0" r="0" b="0"/>
+                <wp:wrapNone/>
+                <wp:docPr id="8" name="Cuadro de texto 2"/>
+                <wp:cNvGraphicFramePr>
+                  <a:graphicFrameLocks xmlns:a="http://schemas.openxmlformats.org/drawingml/2006/main"/>
+                </wp:cNvGraphicFramePr>
+                <a:graphic xmlns:a="http://schemas.openxmlformats.org/drawingml/2006/main">
+                  <a:graphicData uri="http://schemas.microsoft.com/office/word/2010/wordprocessingShape">
+                    <wps:wsp>
+                      <wps:cNvSpPr txBox="1">
+                        <a:spLocks noChangeArrowheads="1"/>
+                      </wps:cNvSpPr>
+                      <wps:spPr bwMode="auto">
+                        <a:xfrm>
+                          <a:off x="0" y="0"/>
+                          <a:ext cx="670560" cy="304800"/>
+                        </a:xfrm>
+                        <a:prstGeom prst="rect">
+                          <a:avLst/>
+                        </a:prstGeom>
+                        <a:noFill/>
+                        <a:ln w="9525">
+                          <a:noFill/>
+                          <a:miter lim="800000"/>
+                          <a:headEnd/>
+                          <a:tailEnd/>
+                        </a:ln>
+                      </wps:spPr>
+                      <wps:txbx>
+                        <w:txbxContent>
+                          <w:p>
+                            <w:pPr>
+                              <w:rPr>
+                                <w:b/>
+                                <w:color w:val="FF0000"/>
+                              </w:rPr>
+                            </w:pPr>
+                            <w:r>
+                              <w:rPr>
+                                <w:b/>
+                                <w:color w:val="FF0000"/>
+                              </w:rPr>
+                              <w:t>2</w:t>
+                            </w:r>
+                          </w:p>
+                        </w:txbxContent>
+                      </wps:txbx>
+                      <wps:bodyPr rot="0" vert="horz" wrap="square" lIns="91440" tIns="45720" rIns="91440" bIns="45720" anchor="t" anchorCtr="0">
+                        <a:noAutofit/>
+                      </wps:bodyPr>
+                    </wps:wsp>
+                  </a:graphicData>
+                </a:graphic>
+                <wp14:sizeRelH relativeFrom="margin">
+                  <wp14:pctWidth>0</wp14:pctWidth>
+                </wp14:sizeRelH>
+                <wp14:sizeRelV relativeFrom="margin">
+                  <wp14:pctHeight>0</wp14:pctHeight>
+                </wp14:sizeRelV>
+              </wp:anchor>
+            </w:drawing>
+          </mc:Choice>
+          <mc:Fallback>
+            <w:pict>
+              <v:shape w14:anchorId="1A312D29" id="_x0000_s1043" type="#_x0000_t202" style="position:absolute;margin-left:316.1pt;margin-top:20.2pt;width:52.8pt;height:24pt;z-index:251681792;visibility:visible;mso-wrap-style:square;mso-width-percent:0;mso-height-percent:0;mso-wrap-distance-left:9pt;mso-wrap-distance-top:3.6pt;mso-wrap-distance-right:9pt;mso-wrap-distance-bottom:3.6pt;mso-position-horizontal:absolute;mso-position-horizontal-relative:text;mso-position-vertical:absolute;mso-position-vertical-relative:text;mso-width-percent:0;mso-height-percent:0;mso-width-relative:margin;mso-height-relative:margin;v-text-anchor:top" o:gfxdata="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" filled="f" stroked="f">
+                <v:textbox>
+                  <w:txbxContent>
+                    <w:p>
+                      <w:pPr>
+                        <w:rPr>
+                          <w:b/>
+                          <w:color w:val="FF0000"/>
+                        </w:rPr>
+                      </w:pPr>
+                      <w:r>
+                        <w:rPr>
+                          <w:b/>
+                          <w:color w:val="FF0000"/>
+                        </w:rPr>
+                        <w:t>2</w:t>
+                      </w:r>
+                    </w:p>
+                  </w:txbxContent>
+                </v:textbox>
+              </v:shape>
+            </w:pict>
+          </mc:Fallback>
+        </mc:AlternateContent>
+      </w:r>
+      <w:r>
+        <w:rPr>
+          <w:noProof/>
+        </w:rPr>
+        <mc:AlternateContent>
+          <mc:Choice Requires="wps">
+            <w:drawing>
+              <wp:anchor distT="45720" distB="45720" distL="114300" distR="114300" simplePos="0" relativeHeight="251679744" behindDoc="0" locked="0" layoutInCell="1" allowOverlap="1" wp14:anchorId="2E65EBDC" wp14:editId="17162407">
+                <wp:simplePos x="0" y="0"/>
+                <wp:positionH relativeFrom="column">
+                  <wp:posOffset>288290</wp:posOffset>
+                </wp:positionH>
+                <wp:positionV relativeFrom="paragraph">
+                  <wp:posOffset>287020</wp:posOffset>
+                </wp:positionV>
+                <wp:extent cx="670560" cy="304800"/>
+                <wp:effectExtent l="0" t="0" r="0" b="0"/>
+                <wp:wrapNone/>
+                <wp:docPr id="7" name="Cuadro de texto 2"/>
+                <wp:cNvGraphicFramePr>
+                  <a:graphicFrameLocks xmlns:a="http://schemas.openxmlformats.org/drawingml/2006/main"/>
+                </wp:cNvGraphicFramePr>
+                <a:graphic xmlns:a="http://schemas.openxmlformats.org/drawingml/2006/main">
+                  <a:graphicData uri="http://schemas.microsoft.com/office/word/2010/wordprocessingShape">
+                    <wps:wsp>
+                      <wps:cNvSpPr txBox="1">
+                        <a:spLocks noChangeArrowheads="1"/>
+                      </wps:cNvSpPr>
+                      <wps:spPr bwMode="auto">
+                        <a:xfrm>
+                          <a:off x="0" y="0"/>
+                          <a:ext cx="670560" cy="304800"/>
+                        </a:xfrm>
+                        <a:prstGeom prst="rect">
+                          <a:avLst/>
+                        </a:prstGeom>
+                        <a:noFill/>
+                        <a:ln w="9525">
+                          <a:noFill/>
+                          <a:miter lim="800000"/>
+                          <a:headEnd/>
+                          <a:tailEnd/>
+                        </a:ln>
+                      </wps:spPr>
+                      <wps:txbx>
+                        <w:txbxContent>
+                          <w:p>
+                            <w:pPr>
+                              <w:rPr>
+                                <w:b/>
+                                <w:color w:val="FF0000"/>
+                              </w:rPr>
+                            </w:pPr>
+                            <w:r>
+                              <w:rPr>
+                                <w:b/>
+                                <w:color w:val="FF0000"/>
+                              </w:rPr>
+                              <w:t>1</w:t>
+                            </w:r>
+                          </w:p>
+                        </w:txbxContent>
+                      </wps:txbx>
+                      <wps:bodyPr rot="0" vert="horz" wrap="square" lIns="91440" tIns="45720" rIns="91440" bIns="45720" anchor="t" anchorCtr="0">
+                        <a:noAutofit/>
+                      </wps:bodyPr>
+                    </wps:wsp>
+                  </a:graphicData>
+                </a:graphic>
+                <wp14:sizeRelH relativeFrom="margin">
+                  <wp14:pctWidth>0</wp14:pctWidth>
+                </wp14:sizeRelH>
+                <wp14:sizeRelV relativeFrom="margin">
+                  <wp14:pctHeight>0</wp14:pctHeight>
+                </wp14:sizeRelV>
+              </wp:anchor>
+            </w:drawing>
+          </mc:Choice>
+          <mc:Fallback>
+            <w:pict>
+              <v:shape w14:anchorId="2E65EBDC" id="_x0000_s1044" type="#_x0000_t202" style="position:absolute;margin-left:22.7pt;margin-top:22.6pt;width:52.8pt;height:24pt;z-index:251679744;visibility:visible;mso-wrap-style:square;mso-width-percent:0;mso-height-percent:0;mso-wrap-distance-left:9pt;mso-wrap-distance-top:3.6pt;mso-wrap-distance-right:9pt;mso-wrap-distance-bottom:3.6pt;mso-position-horizontal:absolute;mso-position-horizontal-relative:text;mso-position-vertical:absolute;mso-position-vertical-relative:text;mso-width-percent:0;mso-height-percent:0;mso-width-relative:margin;mso-height-relative:margin;v-text-anchor:top" o:gfxdata="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" filled="f" stroked="f">
+                <v:textbox>
+                  <w:txbxContent>
+                    <w:p>
+                      <w:pPr>
+                        <w:rPr>
+                          <w:b/>
+                          <w:color w:val="FF0000"/>
+                        </w:rPr>
+                      </w:pPr>
+                      <w:r>
+                        <w:rPr>
+                          <w:b/>
+                          <w:color w:val="FF0000"/>
+                        </w:rPr>
+                        <w:t>1</w:t>
+                      </w:r>
+                    </w:p>
+                  </w:txbxContent>
+                </v:textbox>
+              </v:shape>
+            </w:pict>
+          </mc:Fallback>
+        </mc:AlternateContent>
+      </w:r>
+      <w:r>
+        <w:rPr>
+          <w:noProof/>
+          <w:lang w:eastAsia="es-MX"/>
+        </w:rPr>
+        <w:drawing>
+          <wp:inline distT="0" distB="0" distL="0" distR="0" wp14:anchorId="4770D07F" wp14:editId="4DFB7B91">
+            <wp:extent cx="5791835" cy="4760595"/>
+            <wp:effectExtent l="0" t="0" r="0" b="1905"/>
+            <wp:docPr id="6" name="Imagen 6"/>
+            <wp:cNvGraphicFramePr>
+              <a:graphicFrameLocks xmlns:a="http://schemas.openxmlformats.org/drawingml/2006/main" noChangeAspect="1"/>
+            </wp:cNvGraphicFramePr>
+            <a:graphic xmlns:a="http://schemas.openxmlformats.org/drawingml/2006/main">
+              <a:graphicData uri="http://schemas.openxmlformats.org/drawingml/2006/picture">
+                <pic:pic xmlns:pic="http://schemas.openxmlformats.org/drawingml/2006/picture">
+                  <pic:nvPicPr>
+                    <pic:cNvPr id="1" name=""/>
+                    <pic:cNvPicPr/>
+                  </pic:nvPicPr>
+                  <pic:blipFill>
+                    <a:blip r:embed="rId13"/>
+                    <a:stretch>
+                      <a:fillRect/>
+                    </a:stretch>
+                  </pic:blipFill>
+                  <pic:spPr>
+                    <a:xfrm>
+                      <a:off x="0" y="0"/>
+                      <a:ext cx="5791835" cy="4760595"/>
+                    </a:xfrm>
+                    <a:prstGeom prst="rect">
+                      <a:avLst/>
+                    </a:prstGeom>
+                  </pic:spPr>
+                </pic:pic>
+              </a:graphicData>
+            </a:graphic>
+          </wp:inline>
+        </w:drawing>
+      </w:r>
+    </w:p>
+    <w:p>
+      <w:pPr>
+        <w:pStyle w:val="Descripcin"/>
+        <w:jc w:val="center"/>
+      </w:pPr>
+      <w:r>
+        <w:t xml:space="preserve">Ilustración </w:t>
+      </w:r>
+      <w:fldSimple w:instr=" SEQ Ilustración \* ARABIC ">
+        <w:r>
+          <w:rPr>
+            <w:noProof/>
+          </w:rPr>
+          <w:t>5</w:t>
+        </w:r>
+      </w:fldSimple>
+      <w:r>
+        <w:t xml:space="preserve"> Inventario</w:t>
+      </w:r>
+    </w:p>
+    <w:p>
+      <w:pPr>
+        <w:pStyle w:val="Prrafodelista"/>
+        <w:numPr>
+          <w:ilvl w:val="0"/>
+          <w:numId w:val="6"/>
+        </w:numPr>
+        <w:rPr>
+          <w:b/>
+        </w:rPr>
+      </w:pPr>
+      <w:bookmarkStart w:id="6" w:name="_GoBack"/>
+      <w:proofErr w:type="spellStart"/>
+      <w:r>
+        <w:rPr>
+          <w:b/>
+        </w:rPr>
+        <w:t>txtBusqueda</w:t>
+      </w:r>
+      <w:proofErr w:type="spellEnd"/>
+      <w:r>
+        <w:rPr>
+          <w:b/>
+        </w:rPr>
+        <w:t>:</w:t>
+      </w:r>
+    </w:p>
+    <w:p>
+      <w:pPr>
+        <w:pStyle w:val="Prrafodelista"/>
+        <w:numPr>
+          <w:ilvl w:val="0"/>
+          <w:numId w:val="6"/>
+        </w:numPr>
+        <w:rPr>
+          <w:b/>
+        </w:rPr>
+      </w:pPr>
+      <w:proofErr w:type="spellStart"/>
+      <w:r>
+        <w:rPr>
+          <w:b/>
+        </w:rPr>
+        <w:t>checkEliminados</w:t>
+      </w:r>
+      <w:proofErr w:type="spellEnd"/>
+      <w:r>
+        <w:rPr>
+          <w:b/>
+        </w:rPr>
+        <w:t>:</w:t>
+      </w:r>
+    </w:p>
+    <w:p>
+      <w:pPr>
+        <w:pStyle w:val="Prrafodelista"/>
+        <w:numPr>
+          <w:ilvl w:val="0"/>
+          <w:numId w:val="6"/>
+        </w:numPr>
+        <w:rPr>
+          <w:b/>
+        </w:rPr>
+      </w:pPr>
+      <w:proofErr w:type="spellStart"/>
+      <w:r>
+        <w:rPr>
+          <w:b/>
+        </w:rPr>
+        <w:t>checkFaltantes</w:t>
+      </w:r>
+      <w:proofErr w:type="spellEnd"/>
+      <w:r>
+        <w:rPr>
+          <w:b/>
+        </w:rPr>
+        <w:t>:</w:t>
+      </w:r>
+    </w:p>
+    <w:p>
+      <w:pPr>
+        <w:pStyle w:val="Prrafodelista"/>
+        <w:numPr>
+          <w:ilvl w:val="0"/>
+          <w:numId w:val="6"/>
+        </w:numPr>
+        <w:rPr>
+          <w:b/>
+        </w:rPr>
+      </w:pPr>
+      <w:proofErr w:type="spellStart"/>
+      <w:r>
+        <w:rPr>
+          <w:b/>
+        </w:rPr>
+        <w:t>tablaInventario</w:t>
+      </w:r>
+      <w:proofErr w:type="spellEnd"/>
+      <w:r>
+        <w:rPr>
+          <w:b/>
+        </w:rPr>
+        <w:t>:</w:t>
+      </w:r>
+    </w:p>
+    <w:p>
+      <w:pPr>
+        <w:pStyle w:val="Prrafodelista"/>
+        <w:numPr>
+          <w:ilvl w:val="0"/>
+          <w:numId w:val="6"/>
+        </w:numPr>
+        <w:rPr>
+          <w:b/>
+        </w:rPr>
+      </w:pPr>
+      <w:proofErr w:type="spellStart"/>
+      <w:r>
+        <w:rPr>
+          <w:b/>
+        </w:rPr>
+        <w:t>txtDescripcion</w:t>
+      </w:r>
+      <w:proofErr w:type="spellEnd"/>
+      <w:r>
+        <w:rPr>
+          <w:b/>
+        </w:rPr>
+        <w:t>:</w:t>
+      </w:r>
+    </w:p>
+    <w:p>
+      <w:pPr>
+        <w:pStyle w:val="Prrafodelista"/>
+        <w:numPr>
+          <w:ilvl w:val="0"/>
+          <w:numId w:val="6"/>
+        </w:numPr>
+        <w:rPr>
+          <w:b/>
+        </w:rPr>
+      </w:pPr>
+      <w:proofErr w:type="spellStart"/>
+      <w:r>
+        <w:rPr>
+          <w:b/>
+        </w:rPr>
+        <w:t>btnAgregar</w:t>
+      </w:r>
+      <w:proofErr w:type="spellEnd"/>
+      <w:r>
+        <w:rPr>
+          <w:b/>
+        </w:rPr>
+        <w:t>:</w:t>
+      </w:r>
+    </w:p>
+    <w:p>
+      <w:pPr>
+        <w:pStyle w:val="Prrafodelista"/>
+        <w:numPr>
+          <w:ilvl w:val="0"/>
+          <w:numId w:val="6"/>
+        </w:numPr>
+        <w:rPr>
+          <w:b/>
+        </w:rPr>
+      </w:pPr>
+      <w:proofErr w:type="spellStart"/>
+      <w:r>
+        <w:rPr>
+          <w:b/>
+        </w:rPr>
+        <w:t>btnEditar</w:t>
+      </w:r>
+      <w:proofErr w:type="spellEnd"/>
+      <w:r>
+        <w:rPr>
+          <w:b/>
+        </w:rPr>
+        <w:t>:</w:t>
+      </w:r>
+    </w:p>
+    <w:p>
+      <w:pPr>
+        <w:pStyle w:val="Prrafodelista"/>
+        <w:numPr>
+          <w:ilvl w:val="0"/>
+          <w:numId w:val="6"/>
+        </w:numPr>
+        <w:rPr>
+          <w:b/>
+        </w:rPr>
+      </w:pPr>
+      <w:proofErr w:type="spellStart"/>
+      <w:r>
+        <w:rPr>
+          <w:b/>
+        </w:rPr>
+        <w:t>btnEliminar</w:t>
+      </w:r>
+      <w:proofErr w:type="spellEnd"/>
+      <w:r>
+        <w:rPr>
+          <w:b/>
+        </w:rPr>
+        <w:t>:</w:t>
+      </w:r>
+    </w:p>
+    <w:p>
+      <w:pPr>
+        <w:pStyle w:val="Prrafodelista"/>
+        <w:numPr>
+          <w:ilvl w:val="0"/>
+          <w:numId w:val="6"/>
+        </w:numPr>
+        <w:rPr>
+          <w:b/>
+        </w:rPr>
+      </w:pPr>
+      <w:proofErr w:type="spellStart"/>
+      <w:r>
+        <w:rPr>
+          <w:b/>
+        </w:rPr>
+        <w:t>btnCodigo</w:t>
+      </w:r>
+      <w:proofErr w:type="spellEnd"/>
+      <w:r>
+        <w:rPr>
+          <w:b/>
+        </w:rPr>
+        <w:t>:</w:t>
+      </w:r>
+      <w:bookmarkEnd w:id="6"/>
+    </w:p>
     <w:sectPr>
-      <w:footerReference w:type="first" r:id="rId13"/>
+      <w:footerReference w:type="first" r:id="rId14"/>
       <w:pgSz w:w="12240" w:h="15840"/>
       <w:pgMar w:top="1418" w:right="1701" w:bottom="1418" w:left="1418" w:header="708" w:footer="708" w:gutter="0"/>
       <w:cols w:space="708"/>
@@ -2570,7 +4075,7 @@
   <w:abstractNum w:abstractNumId="1" w15:restartNumberingAfterBreak="0">
     <w:nsid w:val="07D81E75"/>
     <w:multiLevelType w:val="hybridMultilevel"/>
-    <w:tmpl w:val="39167284"/>
+    <w:tmpl w:val="D2D83E36"/>
     <w:lvl w:ilvl="0" w:tplc="080A000F">
       <w:start w:val="1"/>
       <w:numFmt w:val="decimal"/>
@@ -2743,6 +4248,184 @@
     </w:lvl>
   </w:abstractNum>
   <w:abstractNum w:abstractNumId="3" w15:restartNumberingAfterBreak="0">
+    <w:nsid w:val="3BF60E11"/>
+    <w:multiLevelType w:val="hybridMultilevel"/>
+    <w:tmpl w:val="95E28AFC"/>
+    <w:lvl w:ilvl="0" w:tplc="36EC431A">
+      <w:start w:val="1"/>
+      <w:numFmt w:val="decimal"/>
+      <w:lvlText w:val="%1."/>
+      <w:lvlJc w:val="left"/>
+      <w:pPr>
+        <w:ind w:left="1080" w:hanging="360"/>
+      </w:pPr>
+      <w:rPr>
+        <w:rFonts w:hint="default"/>
+      </w:rPr>
+    </w:lvl>
+    <w:lvl w:ilvl="1" w:tplc="080A0019" w:tentative="1">
+      <w:start w:val="1"/>
+      <w:numFmt w:val="lowerLetter"/>
+      <w:lvlText w:val="%2."/>
+      <w:lvlJc w:val="left"/>
+      <w:pPr>
+        <w:ind w:left="1800" w:hanging="360"/>
+      </w:pPr>
+    </w:lvl>
+    <w:lvl w:ilvl="2" w:tplc="080A001B" w:tentative="1">
+      <w:start w:val="1"/>
+      <w:numFmt w:val="lowerRoman"/>
+      <w:lvlText w:val="%3."/>
+      <w:lvlJc w:val="right"/>
+      <w:pPr>
+        <w:ind w:left="2520" w:hanging="180"/>
+      </w:pPr>
+    </w:lvl>
+    <w:lvl w:ilvl="3" w:tplc="080A000F" w:tentative="1">
+      <w:start w:val="1"/>
+      <w:numFmt w:val="decimal"/>
+      <w:lvlText w:val="%4."/>
+      <w:lvlJc w:val="left"/>
+      <w:pPr>
+        <w:ind w:left="3240" w:hanging="360"/>
+      </w:pPr>
+    </w:lvl>
+    <w:lvl w:ilvl="4" w:tplc="080A0019" w:tentative="1">
+      <w:start w:val="1"/>
+      <w:numFmt w:val="lowerLetter"/>
+      <w:lvlText w:val="%5."/>
+      <w:lvlJc w:val="left"/>
+      <w:pPr>
+        <w:ind w:left="3960" w:hanging="360"/>
+      </w:pPr>
+    </w:lvl>
+    <w:lvl w:ilvl="5" w:tplc="080A001B" w:tentative="1">
+      <w:start w:val="1"/>
+      <w:numFmt w:val="lowerRoman"/>
+      <w:lvlText w:val="%6."/>
+      <w:lvlJc w:val="right"/>
+      <w:pPr>
+        <w:ind w:left="4680" w:hanging="180"/>
+      </w:pPr>
+    </w:lvl>
+    <w:lvl w:ilvl="6" w:tplc="080A000F" w:tentative="1">
+      <w:start w:val="1"/>
+      <w:numFmt w:val="decimal"/>
+      <w:lvlText w:val="%7."/>
+      <w:lvlJc w:val="left"/>
+      <w:pPr>
+        <w:ind w:left="5400" w:hanging="360"/>
+      </w:pPr>
+    </w:lvl>
+    <w:lvl w:ilvl="7" w:tplc="080A0019" w:tentative="1">
+      <w:start w:val="1"/>
+      <w:numFmt w:val="lowerLetter"/>
+      <w:lvlText w:val="%8."/>
+      <w:lvlJc w:val="left"/>
+      <w:pPr>
+        <w:ind w:left="6120" w:hanging="360"/>
+      </w:pPr>
+    </w:lvl>
+    <w:lvl w:ilvl="8" w:tplc="080A001B" w:tentative="1">
+      <w:start w:val="1"/>
+      <w:numFmt w:val="lowerRoman"/>
+      <w:lvlText w:val="%9."/>
+      <w:lvlJc w:val="right"/>
+      <w:pPr>
+        <w:ind w:left="6840" w:hanging="180"/>
+      </w:pPr>
+    </w:lvl>
+  </w:abstractNum>
+  <w:abstractNum w:abstractNumId="4" w15:restartNumberingAfterBreak="0">
+    <w:nsid w:val="43BF4221"/>
+    <w:multiLevelType w:val="hybridMultilevel"/>
+    <w:tmpl w:val="B7C81E7C"/>
+    <w:lvl w:ilvl="0" w:tplc="080A000F">
+      <w:start w:val="1"/>
+      <w:numFmt w:val="decimal"/>
+      <w:lvlText w:val="%1."/>
+      <w:lvlJc w:val="left"/>
+      <w:pPr>
+        <w:ind w:left="720" w:hanging="360"/>
+      </w:pPr>
+      <w:rPr>
+        <w:rFonts w:hint="default"/>
+      </w:rPr>
+    </w:lvl>
+    <w:lvl w:ilvl="1" w:tplc="080A0019" w:tentative="1">
+      <w:start w:val="1"/>
+      <w:numFmt w:val="lowerLetter"/>
+      <w:lvlText w:val="%2."/>
+      <w:lvlJc w:val="left"/>
+      <w:pPr>
+        <w:ind w:left="1440" w:hanging="360"/>
+      </w:pPr>
+    </w:lvl>
+    <w:lvl w:ilvl="2" w:tplc="080A001B" w:tentative="1">
+      <w:start w:val="1"/>
+      <w:numFmt w:val="lowerRoman"/>
+      <w:lvlText w:val="%3."/>
+      <w:lvlJc w:val="right"/>
+      <w:pPr>
+        <w:ind w:left="2160" w:hanging="180"/>
+      </w:pPr>
+    </w:lvl>
+    <w:lvl w:ilvl="3" w:tplc="080A000F" w:tentative="1">
+      <w:start w:val="1"/>
+      <w:numFmt w:val="decimal"/>
+      <w:lvlText w:val="%4."/>
+      <w:lvlJc w:val="left"/>
+      <w:pPr>
+        <w:ind w:left="2880" w:hanging="360"/>
+      </w:pPr>
+    </w:lvl>
+    <w:lvl w:ilvl="4" w:tplc="080A0019" w:tentative="1">
+      <w:start w:val="1"/>
+      <w:numFmt w:val="lowerLetter"/>
+      <w:lvlText w:val="%5."/>
+      <w:lvlJc w:val="left"/>
+      <w:pPr>
+        <w:ind w:left="3600" w:hanging="360"/>
+      </w:pPr>
+    </w:lvl>
+    <w:lvl w:ilvl="5" w:tplc="080A001B" w:tentative="1">
+      <w:start w:val="1"/>
+      <w:numFmt w:val="lowerRoman"/>
+      <w:lvlText w:val="%6."/>
+      <w:lvlJc w:val="right"/>
+      <w:pPr>
+        <w:ind w:left="4320" w:hanging="180"/>
+      </w:pPr>
+    </w:lvl>
+    <w:lvl w:ilvl="6" w:tplc="080A000F" w:tentative="1">
+      <w:start w:val="1"/>
+      <w:numFmt w:val="decimal"/>
+      <w:lvlText w:val="%7."/>
+      <w:lvlJc w:val="left"/>
+      <w:pPr>
+        <w:ind w:left="5040" w:hanging="360"/>
+      </w:pPr>
+    </w:lvl>
+    <w:lvl w:ilvl="7" w:tplc="080A0019" w:tentative="1">
+      <w:start w:val="1"/>
+      <w:numFmt w:val="lowerLetter"/>
+      <w:lvlText w:val="%8."/>
+      <w:lvlJc w:val="left"/>
+      <w:pPr>
+        <w:ind w:left="5760" w:hanging="360"/>
+      </w:pPr>
+    </w:lvl>
+    <w:lvl w:ilvl="8" w:tplc="080A001B" w:tentative="1">
+      <w:start w:val="1"/>
+      <w:numFmt w:val="lowerRoman"/>
+      <w:lvlText w:val="%9."/>
+      <w:lvlJc w:val="right"/>
+      <w:pPr>
+        <w:ind w:left="6480" w:hanging="180"/>
+      </w:pPr>
+    </w:lvl>
+  </w:abstractNum>
+  <w:abstractNum w:abstractNumId="5" w15:restartNumberingAfterBreak="0">
     <w:nsid w:val="5AAD61A7"/>
     <w:multiLevelType w:val="hybridMultilevel"/>
     <w:tmpl w:val="1D5828B0"/>
@@ -2865,7 +4548,13 @@
     <w:abstractNumId w:val="1"/>
   </w:num>
   <w:num w:numId="4">
+    <w:abstractNumId w:val="5"/>
+  </w:num>
+  <w:num w:numId="5">
     <w:abstractNumId w:val="3"/>
+  </w:num>
+  <w:num w:numId="6">
+    <w:abstractNumId w:val="4"/>
   </w:num>
 </w:numbering>
 </file>
@@ -3724,7 +5413,7 @@
 </file>
 
 <file path=customXml/itemProps1.xml><?xml version="1.0" encoding="utf-8"?>
-<ds:datastoreItem xmlns:ds="http://schemas.openxmlformats.org/officeDocument/2006/customXml" ds:itemID="{625AC35F-4268-4C3A-95E0-B8F7F6F8BF01}">
+<ds:datastoreItem xmlns:ds="http://schemas.openxmlformats.org/officeDocument/2006/customXml" ds:itemID="{29C149D8-87AB-4DA6-B790-430C35772A10}">
   <ds:schemaRefs>
     <ds:schemaRef ds:uri="http://schemas.openxmlformats.org/officeDocument/2006/bibliography"/>
   </ds:schemaRefs>

</xml_diff>